<commit_message>
Changes on the bugdet format
</commit_message>
<xml_diff>
--- a/code/Budget final format.docx
+++ b/code/Budget final format.docx
@@ -6,7 +6,7 @@
       <w:tblPr>
         <w:tblStyle w:val="Tablaconcuadrcula"/>
         <w:tblpPr w:leftFromText="180" w:rightFromText="180" w:horzAnchor="margin" w:tblpXSpec="center" w:tblpY="-204"/>
-        <w:tblW w:w="10895" w:type="dxa"/>
+        <w:tblW w:w="11131" w:type="dxa"/>
         <w:tblBorders>
           <w:left w:val="none" w:sz="0" w:space="0" w:color="auto"/>
           <w:right w:val="none" w:sz="0" w:space="0" w:color="auto"/>
@@ -24,7 +24,7 @@
         <w:gridCol w:w="1497"/>
         <w:gridCol w:w="1349"/>
         <w:gridCol w:w="1732"/>
-        <w:gridCol w:w="1440"/>
+        <w:gridCol w:w="1676"/>
       </w:tblGrid>
       <w:tr>
         <w:trPr>
@@ -44,12 +44,16 @@
               <w:rPr>
                 <w:b/>
                 <w:bCs/>
+                <w:sz w:val="24"/>
+                <w:szCs w:val="24"/>
               </w:rPr>
             </w:pPr>
             <w:r>
               <w:rPr>
                 <w:b/>
                 <w:bCs/>
+                <w:sz w:val="24"/>
+                <w:szCs w:val="24"/>
               </w:rPr>
               <w:t>No.</w:t>
             </w:r>
@@ -69,12 +73,16 @@
               <w:rPr>
                 <w:b/>
                 <w:bCs/>
+                <w:sz w:val="24"/>
+                <w:szCs w:val="24"/>
               </w:rPr>
             </w:pPr>
             <w:r>
               <w:rPr>
                 <w:b/>
                 <w:bCs/>
+                <w:sz w:val="24"/>
+                <w:szCs w:val="24"/>
               </w:rPr>
               <w:t>Source of Uncertainty</w:t>
             </w:r>
@@ -94,12 +102,16 @@
               <w:rPr>
                 <w:b/>
                 <w:bCs/>
+                <w:sz w:val="24"/>
+                <w:szCs w:val="24"/>
               </w:rPr>
             </w:pPr>
             <w:r>
               <w:rPr>
                 <w:b/>
                 <w:bCs/>
+                <w:sz w:val="24"/>
+                <w:szCs w:val="24"/>
               </w:rPr>
               <w:t>Input Magnitude</w:t>
             </w:r>
@@ -119,12 +131,16 @@
               <w:rPr>
                 <w:b/>
                 <w:bCs/>
+                <w:sz w:val="24"/>
+                <w:szCs w:val="24"/>
               </w:rPr>
             </w:pPr>
             <w:r>
               <w:rPr>
                 <w:b/>
                 <w:bCs/>
+                <w:sz w:val="24"/>
+                <w:szCs w:val="24"/>
               </w:rPr>
               <w:t>Original Uncertainty</w:t>
             </w:r>
@@ -144,12 +160,16 @@
               <w:rPr>
                 <w:b/>
                 <w:bCs/>
+                <w:sz w:val="24"/>
+                <w:szCs w:val="24"/>
               </w:rPr>
             </w:pPr>
             <w:r>
               <w:rPr>
                 <w:b/>
                 <w:bCs/>
+                <w:sz w:val="24"/>
+                <w:szCs w:val="24"/>
               </w:rPr>
               <w:t>Type, Distribution</w:t>
             </w:r>
@@ -169,12 +189,16 @@
               <w:rPr>
                 <w:b/>
                 <w:bCs/>
+                <w:sz w:val="24"/>
+                <w:szCs w:val="24"/>
               </w:rPr>
             </w:pPr>
             <w:r>
               <w:rPr>
                 <w:b/>
                 <w:bCs/>
+                <w:sz w:val="24"/>
+                <w:szCs w:val="24"/>
               </w:rPr>
               <w:t>Standard Uncertainty</w:t>
             </w:r>
@@ -194,12 +218,16 @@
               <w:rPr>
                 <w:b/>
                 <w:bCs/>
+                <w:sz w:val="24"/>
+                <w:szCs w:val="24"/>
               </w:rPr>
             </w:pPr>
             <w:r>
               <w:rPr>
                 <w:b/>
                 <w:bCs/>
+                <w:sz w:val="24"/>
+                <w:szCs w:val="24"/>
               </w:rPr>
               <w:t>Sensibility Coefficient</w:t>
             </w:r>
@@ -207,7 +235,7 @@
         </w:tc>
         <w:tc>
           <w:tcPr>
-            <w:tcW w:w="1440" w:type="dxa"/>
+            <w:tcW w:w="1676" w:type="dxa"/>
             <w:tcBorders>
               <w:top w:val="single" w:sz="4" w:space="0" w:color="auto"/>
               <w:bottom w:val="single" w:sz="4" w:space="0" w:color="auto"/>
@@ -219,18 +247,32 @@
               <w:rPr>
                 <w:b/>
                 <w:bCs/>
+                <w:sz w:val="24"/>
+                <w:szCs w:val="24"/>
               </w:rPr>
             </w:pPr>
             <w:r>
               <w:rPr>
                 <w:b/>
                 <w:bCs/>
+                <w:sz w:val="24"/>
+                <w:szCs w:val="24"/>
               </w:rPr>
               <w:t>Contribution</w:t>
             </w:r>
           </w:p>
           <w:p>
-            <w:r>
+            <w:pPr>
+              <w:rPr>
+                <w:sz w:val="24"/>
+                <w:szCs w:val="24"/>
+              </w:rPr>
+            </w:pPr>
+            <w:r>
+              <w:rPr>
+                <w:sz w:val="24"/>
+                <w:szCs w:val="24"/>
+              </w:rPr>
               <w:t>(</w:t>
             </w:r>
             <m:oMath>
@@ -241,6 +283,8 @@
                       <w:rFonts w:ascii="Cambria Math" w:hAnsi="Cambria Math"/>
                       <w:i/>
                       <w:iCs/>
+                      <w:sz w:val="24"/>
+                      <w:szCs w:val="24"/>
                     </w:rPr>
                   </m:ctrlPr>
                 </m:sSupPr>
@@ -248,6 +292,8 @@
                   <m:r>
                     <w:rPr>
                       <w:rFonts w:ascii="Cambria Math" w:hAnsi="Cambria Math"/>
+                      <w:sz w:val="24"/>
+                      <w:szCs w:val="24"/>
                     </w:rPr>
                     <m:t>℃</m:t>
                   </m:r>
@@ -256,6 +302,8 @@
                   <m:r>
                     <w:rPr>
                       <w:rFonts w:ascii="Cambria Math" w:hAnsi="Cambria Math"/>
+                      <w:sz w:val="24"/>
+                      <w:szCs w:val="24"/>
                     </w:rPr>
                     <m:t>-1</m:t>
                   </m:r>
@@ -263,6 +311,10 @@
               </m:sSup>
             </m:oMath>
             <w:r>
+              <w:rPr>
+                <w:sz w:val="24"/>
+                <w:szCs w:val="24"/>
+              </w:rPr>
               <w:t>)</w:t>
             </w:r>
           </w:p>
@@ -282,7 +334,17 @@
             <w:hideMark/>
           </w:tcPr>
           <w:p>
-            <w:r>
+            <w:pPr>
+              <w:rPr>
+                <w:sz w:val="24"/>
+                <w:szCs w:val="24"/>
+              </w:rPr>
+            </w:pPr>
+            <w:r>
+              <w:rPr>
+                <w:sz w:val="24"/>
+                <w:szCs w:val="24"/>
+              </w:rPr>
               <w:t>1</w:t>
             </w:r>
           </w:p>
@@ -297,7 +359,17 @@
             <w:hideMark/>
           </w:tcPr>
           <w:p>
-            <w:r>
+            <w:pPr>
+              <w:rPr>
+                <w:sz w:val="24"/>
+                <w:szCs w:val="24"/>
+              </w:rPr>
+            </w:pPr>
+            <w:r>
+              <w:rPr>
+                <w:sz w:val="24"/>
+                <w:szCs w:val="24"/>
+              </w:rPr>
               <w:t>Number of Transitions N</w:t>
             </w:r>
           </w:p>
@@ -312,7 +384,17 @@
             <w:hideMark/>
           </w:tcPr>
           <w:p>
-            <w:r>
+            <w:pPr>
+              <w:rPr>
+                <w:sz w:val="24"/>
+                <w:szCs w:val="24"/>
+              </w:rPr>
+            </w:pPr>
+            <w:r>
+              <w:rPr>
+                <w:sz w:val="24"/>
+                <w:szCs w:val="24"/>
+              </w:rPr>
               <w:t>125</w:t>
             </w:r>
           </w:p>
@@ -327,7 +409,17 @@
             <w:hideMark/>
           </w:tcPr>
           <w:p>
-            <w:r>
+            <w:pPr>
+              <w:rPr>
+                <w:sz w:val="24"/>
+                <w:szCs w:val="24"/>
+              </w:rPr>
+            </w:pPr>
+            <w:r>
+              <w:rPr>
+                <w:sz w:val="24"/>
+                <w:szCs w:val="24"/>
+              </w:rPr>
               <w:t>-</w:t>
             </w:r>
           </w:p>
@@ -342,7 +434,17 @@
             <w:hideMark/>
           </w:tcPr>
           <w:p>
-            <w:r>
+            <w:pPr>
+              <w:rPr>
+                <w:sz w:val="24"/>
+                <w:szCs w:val="24"/>
+              </w:rPr>
+            </w:pPr>
+            <w:r>
+              <w:rPr>
+                <w:sz w:val="24"/>
+                <w:szCs w:val="24"/>
+              </w:rPr>
               <w:t>-</w:t>
             </w:r>
           </w:p>
@@ -357,11 +459,19 @@
             <w:hideMark/>
           </w:tcPr>
           <w:p>
+            <w:pPr>
+              <w:rPr>
+                <w:sz w:val="24"/>
+                <w:szCs w:val="24"/>
+              </w:rPr>
+            </w:pPr>
             <m:oMathPara>
               <m:oMath>
                 <m:r>
                   <w:rPr>
                     <w:rFonts w:ascii="Cambria Math" w:hAnsi="Cambria Math"/>
+                    <w:sz w:val="24"/>
+                    <w:szCs w:val="24"/>
                   </w:rPr>
                   <m:t>0,577</m:t>
                 </m:r>
@@ -379,11 +489,19 @@
             <w:hideMark/>
           </w:tcPr>
           <w:p>
+            <w:pPr>
+              <w:rPr>
+                <w:sz w:val="24"/>
+                <w:szCs w:val="24"/>
+              </w:rPr>
+            </w:pPr>
             <m:oMathPara>
               <m:oMath>
                 <m:r>
                   <w:rPr>
                     <w:rFonts w:ascii="Cambria Math" w:hAnsi="Cambria Math"/>
+                    <w:sz w:val="24"/>
+                    <w:szCs w:val="24"/>
                   </w:rPr>
                   <m:t>83,1×</m:t>
                 </m:r>
@@ -393,6 +511,8 @@
                       <w:rPr>
                         <w:rFonts w:ascii="Cambria Math" w:hAnsi="Cambria Math"/>
                         <w:i/>
+                        <w:sz w:val="24"/>
+                        <w:szCs w:val="24"/>
                       </w:rPr>
                     </m:ctrlPr>
                   </m:sSupPr>
@@ -400,6 +520,8 @@
                     <m:r>
                       <w:rPr>
                         <w:rFonts w:ascii="Cambria Math" w:hAnsi="Cambria Math"/>
+                        <w:sz w:val="24"/>
+                        <w:szCs w:val="24"/>
                       </w:rPr>
                       <m:t>10</m:t>
                     </m:r>
@@ -408,6 +530,8 @@
                     <m:r>
                       <w:rPr>
                         <w:rFonts w:ascii="Cambria Math" w:hAnsi="Cambria Math"/>
+                        <w:sz w:val="24"/>
+                        <w:szCs w:val="24"/>
                       </w:rPr>
                       <m:t>-7</m:t>
                     </m:r>
@@ -416,6 +540,8 @@
                 <m:r>
                   <w:rPr>
                     <w:rFonts w:ascii="Cambria Math" w:hAnsi="Cambria Math"/>
+                    <w:sz w:val="24"/>
+                    <w:szCs w:val="24"/>
                   </w:rPr>
                   <m:t xml:space="preserve"> </m:t>
                 </m:r>
@@ -425,6 +551,8 @@
                   </m:rPr>
                   <w:rPr>
                     <w:rFonts w:ascii="Cambria Math" w:hAnsi="Cambria Math"/>
+                    <w:sz w:val="24"/>
+                    <w:szCs w:val="24"/>
                   </w:rPr>
                   <m:t>°</m:t>
                 </m:r>
@@ -434,6 +562,8 @@
                       <w:rPr>
                         <w:rFonts w:ascii="Cambria Math" w:hAnsi="Cambria Math"/>
                         <w:iCs/>
+                        <w:sz w:val="24"/>
+                        <w:szCs w:val="24"/>
                       </w:rPr>
                     </m:ctrlPr>
                   </m:sSupPr>
@@ -444,6 +574,8 @@
                       </m:rPr>
                       <w:rPr>
                         <w:rFonts w:ascii="Cambria Math" w:hAnsi="Cambria Math"/>
+                        <w:sz w:val="24"/>
+                        <w:szCs w:val="24"/>
                       </w:rPr>
                       <m:t>C</m:t>
                     </m:r>
@@ -455,6 +587,8 @@
                       </m:rPr>
                       <w:rPr>
                         <w:rFonts w:ascii="Cambria Math" w:hAnsi="Cambria Math"/>
+                        <w:sz w:val="24"/>
+                        <w:szCs w:val="24"/>
                       </w:rPr>
                       <m:t>-1</m:t>
                     </m:r>
@@ -466,7 +600,7 @@
         </w:tc>
         <w:tc>
           <w:tcPr>
-            <w:tcW w:w="1440" w:type="dxa"/>
+            <w:tcW w:w="1676" w:type="dxa"/>
             <w:tcBorders>
               <w:top w:val="single" w:sz="4" w:space="0" w:color="auto"/>
             </w:tcBorders>
@@ -477,6 +611,8 @@
             <w:pPr>
               <w:rPr>
                 <w:rFonts w:eastAsiaTheme="minorEastAsia"/>
+                <w:sz w:val="24"/>
+                <w:szCs w:val="24"/>
               </w:rPr>
             </w:pPr>
             <m:oMathPara>
@@ -484,8 +620,10 @@
                 <m:r>
                   <w:rPr>
                     <w:rFonts w:ascii="Cambria Math" w:hAnsi="Cambria Math"/>
-                  </w:rPr>
-                  <m:t>48,0×</m:t>
+                    <w:sz w:val="24"/>
+                    <w:szCs w:val="24"/>
+                  </w:rPr>
+                  <m:t>47,99×</m:t>
                 </m:r>
                 <m:sSup>
                   <m:sSupPr>
@@ -493,6 +631,8 @@
                       <w:rPr>
                         <w:rFonts w:ascii="Cambria Math" w:hAnsi="Cambria Math"/>
                         <w:i/>
+                        <w:sz w:val="24"/>
+                        <w:szCs w:val="24"/>
                       </w:rPr>
                     </m:ctrlPr>
                   </m:sSupPr>
@@ -500,6 +640,8 @@
                     <m:r>
                       <w:rPr>
                         <w:rFonts w:ascii="Cambria Math" w:hAnsi="Cambria Math"/>
+                        <w:sz w:val="24"/>
+                        <w:szCs w:val="24"/>
                       </w:rPr>
                       <m:t>10</m:t>
                     </m:r>
@@ -508,6 +650,8 @@
                     <m:r>
                       <w:rPr>
                         <w:rFonts w:ascii="Cambria Math" w:hAnsi="Cambria Math"/>
+                        <w:sz w:val="24"/>
+                        <w:szCs w:val="24"/>
                       </w:rPr>
                       <m:t>-9</m:t>
                     </m:r>
@@ -530,7 +674,17 @@
             <w:hideMark/>
           </w:tcPr>
           <w:p>
-            <w:r>
+            <w:pPr>
+              <w:rPr>
+                <w:sz w:val="24"/>
+                <w:szCs w:val="24"/>
+              </w:rPr>
+            </w:pPr>
+            <w:r>
+              <w:rPr>
+                <w:sz w:val="24"/>
+                <w:szCs w:val="24"/>
+              </w:rPr>
               <w:t>1a</w:t>
             </w:r>
           </w:p>
@@ -543,7 +697,17 @@
             <w:hideMark/>
           </w:tcPr>
           <w:p>
-            <w:r>
+            <w:pPr>
+              <w:rPr>
+                <w:sz w:val="24"/>
+                <w:szCs w:val="24"/>
+              </w:rPr>
+            </w:pPr>
+            <w:r>
+              <w:rPr>
+                <w:sz w:val="24"/>
+                <w:szCs w:val="24"/>
+              </w:rPr>
               <w:t>Maximum N Error</w:t>
             </w:r>
           </w:p>
@@ -556,7 +720,17 @@
             <w:hideMark/>
           </w:tcPr>
           <w:p>
-            <w:r>
+            <w:pPr>
+              <w:rPr>
+                <w:sz w:val="24"/>
+                <w:szCs w:val="24"/>
+              </w:rPr>
+            </w:pPr>
+            <w:r>
+              <w:rPr>
+                <w:sz w:val="24"/>
+                <w:szCs w:val="24"/>
+              </w:rPr>
               <w:t>-</w:t>
             </w:r>
           </w:p>
@@ -569,11 +743,19 @@
             <w:hideMark/>
           </w:tcPr>
           <w:p>
+            <w:pPr>
+              <w:rPr>
+                <w:sz w:val="24"/>
+                <w:szCs w:val="24"/>
+              </w:rPr>
+            </w:pPr>
             <m:oMathPara>
               <m:oMath>
                 <m:r>
                   <w:rPr>
                     <w:rFonts w:ascii="Cambria Math" w:hAnsi="Cambria Math"/>
+                    <w:sz w:val="24"/>
+                    <w:szCs w:val="24"/>
                   </w:rPr>
                   <m:t>± 1</m:t>
                 </m:r>
@@ -589,7 +771,17 @@
             <w:hideMark/>
           </w:tcPr>
           <w:p>
-            <w:r>
+            <w:pPr>
+              <w:rPr>
+                <w:sz w:val="24"/>
+                <w:szCs w:val="24"/>
+              </w:rPr>
+            </w:pPr>
+            <w:r>
+              <w:rPr>
+                <w:sz w:val="24"/>
+                <w:szCs w:val="24"/>
+              </w:rPr>
               <w:t>B, Rectangular</w:t>
             </w:r>
           </w:p>
@@ -602,11 +794,19 @@
             <w:hideMark/>
           </w:tcPr>
           <w:p>
+            <w:pPr>
+              <w:rPr>
+                <w:sz w:val="24"/>
+                <w:szCs w:val="24"/>
+              </w:rPr>
+            </w:pPr>
             <m:oMathPara>
               <m:oMath>
                 <m:r>
                   <w:rPr>
                     <w:rFonts w:ascii="Cambria Math" w:hAnsi="Cambria Math"/>
+                    <w:sz w:val="24"/>
+                    <w:szCs w:val="24"/>
                   </w:rPr>
                   <m:t>0,577</m:t>
                 </m:r>
@@ -622,11 +822,19 @@
             <w:hideMark/>
           </w:tcPr>
           <w:p>
+            <w:pPr>
+              <w:rPr>
+                <w:sz w:val="24"/>
+                <w:szCs w:val="24"/>
+              </w:rPr>
+            </w:pPr>
             <m:oMathPara>
               <m:oMath>
                 <m:r>
                   <w:rPr>
                     <w:rFonts w:ascii="Cambria Math" w:hAnsi="Cambria Math"/>
+                    <w:sz w:val="24"/>
+                    <w:szCs w:val="24"/>
                   </w:rPr>
                   <m:t>83,1×</m:t>
                 </m:r>
@@ -636,6 +844,8 @@
                       <w:rPr>
                         <w:rFonts w:ascii="Cambria Math" w:hAnsi="Cambria Math"/>
                         <w:i/>
+                        <w:sz w:val="24"/>
+                        <w:szCs w:val="24"/>
                       </w:rPr>
                     </m:ctrlPr>
                   </m:sSupPr>
@@ -643,6 +853,8 @@
                     <m:r>
                       <w:rPr>
                         <w:rFonts w:ascii="Cambria Math" w:hAnsi="Cambria Math"/>
+                        <w:sz w:val="24"/>
+                        <w:szCs w:val="24"/>
                       </w:rPr>
                       <m:t>10</m:t>
                     </m:r>
@@ -651,6 +863,8 @@
                     <m:r>
                       <w:rPr>
                         <w:rFonts w:ascii="Cambria Math" w:hAnsi="Cambria Math"/>
+                        <w:sz w:val="24"/>
+                        <w:szCs w:val="24"/>
                       </w:rPr>
                       <m:t>-7</m:t>
                     </m:r>
@@ -659,6 +873,8 @@
                 <m:r>
                   <w:rPr>
                     <w:rFonts w:ascii="Cambria Math" w:hAnsi="Cambria Math"/>
+                    <w:sz w:val="24"/>
+                    <w:szCs w:val="24"/>
                   </w:rPr>
                   <m:t xml:space="preserve"> </m:t>
                 </m:r>
@@ -668,6 +884,8 @@
                   </m:rPr>
                   <w:rPr>
                     <w:rFonts w:ascii="Cambria Math" w:hAnsi="Cambria Math"/>
+                    <w:sz w:val="24"/>
+                    <w:szCs w:val="24"/>
                   </w:rPr>
                   <m:t>°</m:t>
                 </m:r>
@@ -677,6 +895,8 @@
                       <w:rPr>
                         <w:rFonts w:ascii="Cambria Math" w:hAnsi="Cambria Math"/>
                         <w:iCs/>
+                        <w:sz w:val="24"/>
+                        <w:szCs w:val="24"/>
                       </w:rPr>
                     </m:ctrlPr>
                   </m:sSupPr>
@@ -687,6 +907,8 @@
                       </m:rPr>
                       <w:rPr>
                         <w:rFonts w:ascii="Cambria Math" w:hAnsi="Cambria Math"/>
+                        <w:sz w:val="24"/>
+                        <w:szCs w:val="24"/>
                       </w:rPr>
                       <m:t>C</m:t>
                     </m:r>
@@ -698,6 +920,8 @@
                       </m:rPr>
                       <w:rPr>
                         <w:rFonts w:ascii="Cambria Math" w:hAnsi="Cambria Math"/>
+                        <w:sz w:val="24"/>
+                        <w:szCs w:val="24"/>
                       </w:rPr>
                       <m:t>-1</m:t>
                     </m:r>
@@ -709,19 +933,27 @@
         </w:tc>
         <w:tc>
           <w:tcPr>
-            <w:tcW w:w="1440" w:type="dxa"/>
+            <w:tcW w:w="1676" w:type="dxa"/>
             <w:shd w:val="clear" w:color="auto" w:fill="D9D9D9" w:themeFill="background1" w:themeFillShade="D9"/>
             <w:noWrap/>
             <w:hideMark/>
           </w:tcPr>
           <w:p>
+            <w:pPr>
+              <w:rPr>
+                <w:sz w:val="24"/>
+                <w:szCs w:val="24"/>
+              </w:rPr>
+            </w:pPr>
             <m:oMathPara>
               <m:oMath>
                 <m:r>
                   <w:rPr>
                     <w:rFonts w:ascii="Cambria Math" w:hAnsi="Cambria Math"/>
-                  </w:rPr>
-                  <m:t>48,0×</m:t>
+                    <w:sz w:val="24"/>
+                    <w:szCs w:val="24"/>
+                  </w:rPr>
+                  <m:t>47,99×</m:t>
                 </m:r>
                 <m:sSup>
                   <m:sSupPr>
@@ -729,6 +961,8 @@
                       <w:rPr>
                         <w:rFonts w:ascii="Cambria Math" w:hAnsi="Cambria Math"/>
                         <w:i/>
+                        <w:sz w:val="24"/>
+                        <w:szCs w:val="24"/>
                       </w:rPr>
                     </m:ctrlPr>
                   </m:sSupPr>
@@ -736,6 +970,8 @@
                     <m:r>
                       <w:rPr>
                         <w:rFonts w:ascii="Cambria Math" w:hAnsi="Cambria Math"/>
+                        <w:sz w:val="24"/>
+                        <w:szCs w:val="24"/>
                       </w:rPr>
                       <m:t>10</m:t>
                     </m:r>
@@ -744,6 +980,8 @@
                     <m:r>
                       <w:rPr>
                         <w:rFonts w:ascii="Cambria Math" w:hAnsi="Cambria Math"/>
+                        <w:sz w:val="24"/>
+                        <w:szCs w:val="24"/>
                       </w:rPr>
                       <m:t>-9</m:t>
                     </m:r>
@@ -765,7 +1003,17 @@
             <w:hideMark/>
           </w:tcPr>
           <w:p>
-            <w:r>
+            <w:pPr>
+              <w:rPr>
+                <w:sz w:val="24"/>
+                <w:szCs w:val="24"/>
+              </w:rPr>
+            </w:pPr>
+            <w:r>
+              <w:rPr>
+                <w:sz w:val="24"/>
+                <w:szCs w:val="24"/>
+              </w:rPr>
               <w:t>2</w:t>
             </w:r>
           </w:p>
@@ -777,7 +1025,17 @@
             <w:hideMark/>
           </w:tcPr>
           <w:p>
-            <w:r>
+            <w:pPr>
+              <w:rPr>
+                <w:sz w:val="24"/>
+                <w:szCs w:val="24"/>
+              </w:rPr>
+            </w:pPr>
+            <w:r>
+              <w:rPr>
+                <w:sz w:val="24"/>
+                <w:szCs w:val="24"/>
+              </w:rPr>
               <w:t>Wavelength λ</w:t>
             </w:r>
           </w:p>
@@ -789,7 +1047,17 @@
             <w:hideMark/>
           </w:tcPr>
           <w:p>
-            <w:r>
+            <w:pPr>
+              <w:rPr>
+                <w:sz w:val="24"/>
+                <w:szCs w:val="24"/>
+              </w:rPr>
+            </w:pPr>
+            <w:r>
+              <w:rPr>
+                <w:sz w:val="24"/>
+                <w:szCs w:val="24"/>
+              </w:rPr>
               <w:t>532 nm</w:t>
             </w:r>
           </w:p>
@@ -801,7 +1069,17 @@
             <w:hideMark/>
           </w:tcPr>
           <w:p>
-            <w:r>
+            <w:pPr>
+              <w:rPr>
+                <w:sz w:val="24"/>
+                <w:szCs w:val="24"/>
+              </w:rPr>
+            </w:pPr>
+            <w:r>
+              <w:rPr>
+                <w:sz w:val="24"/>
+                <w:szCs w:val="24"/>
+              </w:rPr>
               <w:t>-</w:t>
             </w:r>
           </w:p>
@@ -813,7 +1091,17 @@
             <w:hideMark/>
           </w:tcPr>
           <w:p>
-            <w:r>
+            <w:pPr>
+              <w:rPr>
+                <w:sz w:val="24"/>
+                <w:szCs w:val="24"/>
+              </w:rPr>
+            </w:pPr>
+            <w:r>
+              <w:rPr>
+                <w:sz w:val="24"/>
+                <w:szCs w:val="24"/>
+              </w:rPr>
               <w:t>-</w:t>
             </w:r>
           </w:p>
@@ -825,11 +1113,19 @@
             <w:hideMark/>
           </w:tcPr>
           <w:p>
+            <w:pPr>
+              <w:rPr>
+                <w:sz w:val="24"/>
+                <w:szCs w:val="24"/>
+              </w:rPr>
+            </w:pPr>
             <m:oMathPara>
               <m:oMath>
                 <m:r>
                   <w:rPr>
                     <w:rFonts w:ascii="Cambria Math" w:hAnsi="Cambria Math"/>
+                    <w:sz w:val="24"/>
+                    <w:szCs w:val="24"/>
                   </w:rPr>
                   <m:t>1,44×</m:t>
                 </m:r>
@@ -839,6 +1135,8 @@
                       <w:rPr>
                         <w:rFonts w:ascii="Cambria Math" w:hAnsi="Cambria Math"/>
                         <w:i/>
+                        <w:sz w:val="24"/>
+                        <w:szCs w:val="24"/>
                       </w:rPr>
                     </m:ctrlPr>
                   </m:sSupPr>
@@ -846,6 +1144,8 @@
                     <m:r>
                       <w:rPr>
                         <w:rFonts w:ascii="Cambria Math" w:hAnsi="Cambria Math"/>
+                        <w:sz w:val="24"/>
+                        <w:szCs w:val="24"/>
                       </w:rPr>
                       <m:t>10</m:t>
                     </m:r>
@@ -854,6 +1154,8 @@
                     <m:r>
                       <w:rPr>
                         <w:rFonts w:ascii="Cambria Math" w:hAnsi="Cambria Math"/>
+                        <w:sz w:val="24"/>
+                        <w:szCs w:val="24"/>
                       </w:rPr>
                       <m:t>-9</m:t>
                     </m:r>
@@ -862,6 +1164,8 @@
                 <m:r>
                   <w:rPr>
                     <w:rFonts w:ascii="Cambria Math" w:hAnsi="Cambria Math"/>
+                    <w:sz w:val="24"/>
+                    <w:szCs w:val="24"/>
                   </w:rPr>
                   <m:t xml:space="preserve"> </m:t>
                 </m:r>
@@ -871,6 +1175,8 @@
                   </m:rPr>
                   <w:rPr>
                     <w:rFonts w:ascii="Cambria Math" w:hAnsi="Cambria Math"/>
+                    <w:sz w:val="24"/>
+                    <w:szCs w:val="24"/>
                   </w:rPr>
                   <m:t>m</m:t>
                 </m:r>
@@ -885,11 +1191,19 @@
             <w:hideMark/>
           </w:tcPr>
           <w:p>
+            <w:pPr>
+              <w:rPr>
+                <w:sz w:val="24"/>
+                <w:szCs w:val="24"/>
+              </w:rPr>
+            </w:pPr>
             <m:oMathPara>
               <m:oMath>
                 <m:r>
                   <w:rPr>
                     <w:rFonts w:ascii="Cambria Math" w:hAnsi="Cambria Math"/>
+                    <w:sz w:val="24"/>
+                    <w:szCs w:val="24"/>
                   </w:rPr>
                   <m:t xml:space="preserve">19,5 </m:t>
                 </m:r>
@@ -899,6 +1213,8 @@
                       <w:rPr>
                         <w:rFonts w:ascii="Cambria Math" w:hAnsi="Cambria Math"/>
                         <w:iCs/>
+                        <w:sz w:val="24"/>
+                        <w:szCs w:val="24"/>
                       </w:rPr>
                     </m:ctrlPr>
                   </m:sSupPr>
@@ -909,6 +1225,8 @@
                       </m:rPr>
                       <w:rPr>
                         <w:rFonts w:ascii="Cambria Math" w:hAnsi="Cambria Math"/>
+                        <w:sz w:val="24"/>
+                        <w:szCs w:val="24"/>
                       </w:rPr>
                       <m:t>m</m:t>
                     </m:r>
@@ -920,6 +1238,8 @@
                       </m:rPr>
                       <w:rPr>
                         <w:rFonts w:ascii="Cambria Math" w:hAnsi="Cambria Math"/>
+                        <w:sz w:val="24"/>
+                        <w:szCs w:val="24"/>
                       </w:rPr>
                       <m:t>-1</m:t>
                     </m:r>
@@ -931,6 +1251,8 @@
                   </m:rPr>
                   <w:rPr>
                     <w:rFonts w:ascii="Cambria Math" w:hAnsi="Cambria Math"/>
+                    <w:sz w:val="24"/>
+                    <w:szCs w:val="24"/>
                   </w:rPr>
                   <m:t xml:space="preserve"> °</m:t>
                 </m:r>
@@ -940,6 +1262,8 @@
                       <w:rPr>
                         <w:rFonts w:ascii="Cambria Math" w:hAnsi="Cambria Math"/>
                         <w:iCs/>
+                        <w:sz w:val="24"/>
+                        <w:szCs w:val="24"/>
                       </w:rPr>
                     </m:ctrlPr>
                   </m:sSupPr>
@@ -950,6 +1274,8 @@
                       </m:rPr>
                       <w:rPr>
                         <w:rFonts w:ascii="Cambria Math" w:hAnsi="Cambria Math"/>
+                        <w:sz w:val="24"/>
+                        <w:szCs w:val="24"/>
                       </w:rPr>
                       <m:t>C</m:t>
                     </m:r>
@@ -961,6 +1287,8 @@
                       </m:rPr>
                       <w:rPr>
                         <w:rFonts w:ascii="Cambria Math" w:hAnsi="Cambria Math"/>
+                        <w:sz w:val="24"/>
+                        <w:szCs w:val="24"/>
                       </w:rPr>
                       <m:t>-1</m:t>
                     </m:r>
@@ -972,18 +1300,26 @@
         </w:tc>
         <w:tc>
           <w:tcPr>
-            <w:tcW w:w="1440" w:type="dxa"/>
-            <w:noWrap/>
-            <w:hideMark/>
-          </w:tcPr>
-          <w:p>
+            <w:tcW w:w="1676" w:type="dxa"/>
+            <w:noWrap/>
+            <w:hideMark/>
+          </w:tcPr>
+          <w:p>
+            <w:pPr>
+              <w:rPr>
+                <w:sz w:val="24"/>
+                <w:szCs w:val="24"/>
+              </w:rPr>
+            </w:pPr>
             <m:oMathPara>
               <m:oMath>
                 <m:r>
                   <w:rPr>
                     <w:rFonts w:ascii="Cambria Math" w:hAnsi="Cambria Math"/>
-                  </w:rPr>
-                  <m:t>282×</m:t>
+                    <w:sz w:val="24"/>
+                    <w:szCs w:val="24"/>
+                  </w:rPr>
+                  <m:t>281,9×</m:t>
                 </m:r>
                 <m:sSup>
                   <m:sSupPr>
@@ -991,6 +1327,8 @@
                       <w:rPr>
                         <w:rFonts w:ascii="Cambria Math" w:hAnsi="Cambria Math"/>
                         <w:i/>
+                        <w:sz w:val="24"/>
+                        <w:szCs w:val="24"/>
                       </w:rPr>
                     </m:ctrlPr>
                   </m:sSupPr>
@@ -998,6 +1336,8 @@
                     <m:r>
                       <w:rPr>
                         <w:rFonts w:ascii="Cambria Math" w:hAnsi="Cambria Math"/>
+                        <w:sz w:val="24"/>
+                        <w:szCs w:val="24"/>
                       </w:rPr>
                       <m:t>10</m:t>
                     </m:r>
@@ -1006,6 +1346,8 @@
                     <m:r>
                       <w:rPr>
                         <w:rFonts w:ascii="Cambria Math" w:hAnsi="Cambria Math"/>
+                        <w:sz w:val="24"/>
+                        <w:szCs w:val="24"/>
                       </w:rPr>
                       <m:t>-9</m:t>
                     </m:r>
@@ -1031,11 +1373,15 @@
             <w:pPr>
               <w:rPr>
                 <w:rFonts w:eastAsiaTheme="minorEastAsia"/>
-              </w:rPr>
-            </w:pPr>
-            <w:r>
-              <w:rPr>
-                <w:rFonts w:eastAsiaTheme="minorEastAsia"/>
+                <w:sz w:val="24"/>
+                <w:szCs w:val="24"/>
+              </w:rPr>
+            </w:pPr>
+            <w:r>
+              <w:rPr>
+                <w:rFonts w:eastAsiaTheme="minorEastAsia"/>
+                <w:sz w:val="24"/>
+                <w:szCs w:val="24"/>
               </w:rPr>
               <w:t>2a</w:t>
             </w:r>
@@ -1052,11 +1398,15 @@
             <w:pPr>
               <w:rPr>
                 <w:rFonts w:eastAsiaTheme="minorEastAsia"/>
-              </w:rPr>
-            </w:pPr>
-            <w:r>
-              <w:rPr>
-                <w:rFonts w:eastAsiaTheme="minorEastAsia"/>
+                <w:sz w:val="24"/>
+                <w:szCs w:val="24"/>
+              </w:rPr>
+            </w:pPr>
+            <w:r>
+              <w:rPr>
+                <w:rFonts w:eastAsiaTheme="minorEastAsia"/>
+                <w:sz w:val="24"/>
+                <w:szCs w:val="24"/>
               </w:rPr>
               <w:t>Maximum λ Error</w:t>
             </w:r>
@@ -1073,11 +1423,15 @@
             <w:pPr>
               <w:rPr>
                 <w:rFonts w:eastAsiaTheme="minorEastAsia"/>
-              </w:rPr>
-            </w:pPr>
-            <w:r>
-              <w:rPr>
-                <w:rFonts w:eastAsiaTheme="minorEastAsia"/>
+                <w:sz w:val="24"/>
+                <w:szCs w:val="24"/>
+              </w:rPr>
+            </w:pPr>
+            <w:r>
+              <w:rPr>
+                <w:rFonts w:eastAsiaTheme="minorEastAsia"/>
+                <w:sz w:val="24"/>
+                <w:szCs w:val="24"/>
               </w:rPr>
               <w:t>-</w:t>
             </w:r>
@@ -1094,11 +1448,15 @@
             <w:pPr>
               <w:rPr>
                 <w:rFonts w:eastAsiaTheme="minorEastAsia"/>
-              </w:rPr>
-            </w:pPr>
-            <w:r>
-              <w:rPr>
-                <w:rFonts w:eastAsiaTheme="minorEastAsia"/>
+                <w:sz w:val="24"/>
+                <w:szCs w:val="24"/>
+              </w:rPr>
+            </w:pPr>
+            <w:r>
+              <w:rPr>
+                <w:rFonts w:eastAsiaTheme="minorEastAsia"/>
+                <w:sz w:val="24"/>
+                <w:szCs w:val="24"/>
               </w:rPr>
               <w:t xml:space="preserve">± 25 </w:t>
             </w:r>
@@ -1106,6 +1464,8 @@
               <w:rPr>
                 <w:rFonts w:eastAsiaTheme="minorEastAsia"/>
                 <w:iCs/>
+                <w:sz w:val="24"/>
+                <w:szCs w:val="24"/>
               </w:rPr>
               <w:t>nm</w:t>
             </w:r>
@@ -1122,11 +1482,15 @@
             <w:pPr>
               <w:rPr>
                 <w:rFonts w:eastAsiaTheme="minorEastAsia"/>
-              </w:rPr>
-            </w:pPr>
-            <w:r>
-              <w:rPr>
-                <w:rFonts w:eastAsiaTheme="minorEastAsia"/>
+                <w:sz w:val="24"/>
+                <w:szCs w:val="24"/>
+              </w:rPr>
+            </w:pPr>
+            <w:r>
+              <w:rPr>
+                <w:rFonts w:eastAsiaTheme="minorEastAsia"/>
+                <w:sz w:val="24"/>
+                <w:szCs w:val="24"/>
               </w:rPr>
               <w:t>B, Rectangular</w:t>
             </w:r>
@@ -1143,6 +1507,8 @@
             <w:pPr>
               <w:rPr>
                 <w:rFonts w:eastAsiaTheme="minorEastAsia"/>
+                <w:sz w:val="24"/>
+                <w:szCs w:val="24"/>
               </w:rPr>
             </w:pPr>
             <m:oMathPara>
@@ -1150,6 +1516,8 @@
                 <m:r>
                   <w:rPr>
                     <w:rFonts w:ascii="Cambria Math" w:hAnsi="Cambria Math"/>
+                    <w:sz w:val="24"/>
+                    <w:szCs w:val="24"/>
                   </w:rPr>
                   <m:t>1,44×</m:t>
                 </m:r>
@@ -1159,6 +1527,8 @@
                       <w:rPr>
                         <w:rFonts w:ascii="Cambria Math" w:hAnsi="Cambria Math"/>
                         <w:i/>
+                        <w:sz w:val="24"/>
+                        <w:szCs w:val="24"/>
                       </w:rPr>
                     </m:ctrlPr>
                   </m:sSupPr>
@@ -1166,6 +1536,8 @@
                     <m:r>
                       <w:rPr>
                         <w:rFonts w:ascii="Cambria Math" w:hAnsi="Cambria Math"/>
+                        <w:sz w:val="24"/>
+                        <w:szCs w:val="24"/>
                       </w:rPr>
                       <m:t>10</m:t>
                     </m:r>
@@ -1174,6 +1546,8 @@
                     <m:r>
                       <w:rPr>
                         <w:rFonts w:ascii="Cambria Math" w:hAnsi="Cambria Math"/>
+                        <w:sz w:val="24"/>
+                        <w:szCs w:val="24"/>
                       </w:rPr>
                       <m:t>-9</m:t>
                     </m:r>
@@ -1182,6 +1556,8 @@
                 <m:r>
                   <w:rPr>
                     <w:rFonts w:ascii="Cambria Math" w:hAnsi="Cambria Math"/>
+                    <w:sz w:val="24"/>
+                    <w:szCs w:val="24"/>
                   </w:rPr>
                   <m:t xml:space="preserve"> </m:t>
                 </m:r>
@@ -1191,6 +1567,8 @@
                   </m:rPr>
                   <w:rPr>
                     <w:rFonts w:ascii="Cambria Math" w:hAnsi="Cambria Math"/>
+                    <w:sz w:val="24"/>
+                    <w:szCs w:val="24"/>
                   </w:rPr>
                   <m:t>m</m:t>
                 </m:r>
@@ -1209,6 +1587,8 @@
             <w:pPr>
               <w:rPr>
                 <w:rFonts w:eastAsiaTheme="minorEastAsia"/>
+                <w:sz w:val="24"/>
+                <w:szCs w:val="24"/>
               </w:rPr>
             </w:pPr>
             <m:oMathPara>
@@ -1216,6 +1596,8 @@
                 <m:r>
                   <w:rPr>
                     <w:rFonts w:ascii="Cambria Math" w:hAnsi="Cambria Math"/>
+                    <w:sz w:val="24"/>
+                    <w:szCs w:val="24"/>
                   </w:rPr>
                   <m:t xml:space="preserve">19,5 </m:t>
                 </m:r>
@@ -1225,6 +1607,8 @@
                       <w:rPr>
                         <w:rFonts w:ascii="Cambria Math" w:hAnsi="Cambria Math"/>
                         <w:iCs/>
+                        <w:sz w:val="24"/>
+                        <w:szCs w:val="24"/>
                       </w:rPr>
                     </m:ctrlPr>
                   </m:sSupPr>
@@ -1235,6 +1619,8 @@
                       </m:rPr>
                       <w:rPr>
                         <w:rFonts w:ascii="Cambria Math" w:hAnsi="Cambria Math"/>
+                        <w:sz w:val="24"/>
+                        <w:szCs w:val="24"/>
                       </w:rPr>
                       <m:t>m</m:t>
                     </m:r>
@@ -1246,6 +1632,8 @@
                       </m:rPr>
                       <w:rPr>
                         <w:rFonts w:ascii="Cambria Math" w:hAnsi="Cambria Math"/>
+                        <w:sz w:val="24"/>
+                        <w:szCs w:val="24"/>
                       </w:rPr>
                       <m:t>-1</m:t>
                     </m:r>
@@ -1257,6 +1645,8 @@
                   </m:rPr>
                   <w:rPr>
                     <w:rFonts w:ascii="Cambria Math" w:hAnsi="Cambria Math"/>
+                    <w:sz w:val="24"/>
+                    <w:szCs w:val="24"/>
                   </w:rPr>
                   <m:t xml:space="preserve"> °</m:t>
                 </m:r>
@@ -1266,6 +1656,8 @@
                       <w:rPr>
                         <w:rFonts w:ascii="Cambria Math" w:hAnsi="Cambria Math"/>
                         <w:iCs/>
+                        <w:sz w:val="24"/>
+                        <w:szCs w:val="24"/>
                       </w:rPr>
                     </m:ctrlPr>
                   </m:sSupPr>
@@ -1276,6 +1668,8 @@
                       </m:rPr>
                       <w:rPr>
                         <w:rFonts w:ascii="Cambria Math" w:hAnsi="Cambria Math"/>
+                        <w:sz w:val="24"/>
+                        <w:szCs w:val="24"/>
                       </w:rPr>
                       <m:t>C</m:t>
                     </m:r>
@@ -1287,6 +1681,8 @@
                       </m:rPr>
                       <w:rPr>
                         <w:rFonts w:ascii="Cambria Math" w:hAnsi="Cambria Math"/>
+                        <w:sz w:val="24"/>
+                        <w:szCs w:val="24"/>
                       </w:rPr>
                       <m:t>-1</m:t>
                     </m:r>
@@ -1298,7 +1694,7 @@
         </w:tc>
         <w:tc>
           <w:tcPr>
-            <w:tcW w:w="1440" w:type="dxa"/>
+            <w:tcW w:w="1676" w:type="dxa"/>
             <w:shd w:val="clear" w:color="auto" w:fill="D9D9D9" w:themeFill="background1" w:themeFillShade="D9"/>
             <w:noWrap/>
             <w:hideMark/>
@@ -1307,6 +1703,8 @@
             <w:pPr>
               <w:rPr>
                 <w:rFonts w:eastAsiaTheme="minorEastAsia"/>
+                <w:sz w:val="24"/>
+                <w:szCs w:val="24"/>
               </w:rPr>
             </w:pPr>
             <m:oMathPara>
@@ -1314,8 +1712,10 @@
                 <m:r>
                   <w:rPr>
                     <w:rFonts w:ascii="Cambria Math" w:hAnsi="Cambria Math"/>
-                  </w:rPr>
-                  <m:t>282×</m:t>
+                    <w:sz w:val="24"/>
+                    <w:szCs w:val="24"/>
+                  </w:rPr>
+                  <m:t>281,9×</m:t>
                 </m:r>
                 <m:sSup>
                   <m:sSupPr>
@@ -1323,6 +1723,8 @@
                       <w:rPr>
                         <w:rFonts w:ascii="Cambria Math" w:hAnsi="Cambria Math"/>
                         <w:i/>
+                        <w:sz w:val="24"/>
+                        <w:szCs w:val="24"/>
                       </w:rPr>
                     </m:ctrlPr>
                   </m:sSupPr>
@@ -1330,6 +1732,8 @@
                     <m:r>
                       <w:rPr>
                         <w:rFonts w:ascii="Cambria Math" w:hAnsi="Cambria Math"/>
+                        <w:sz w:val="24"/>
+                        <w:szCs w:val="24"/>
                       </w:rPr>
                       <m:t>10</m:t>
                     </m:r>
@@ -1338,6 +1742,8 @@
                     <m:r>
                       <w:rPr>
                         <w:rFonts w:ascii="Cambria Math" w:hAnsi="Cambria Math"/>
+                        <w:sz w:val="24"/>
+                        <w:szCs w:val="24"/>
                       </w:rPr>
                       <m:t>-9</m:t>
                     </m:r>
@@ -1359,7 +1765,17 @@
             <w:hideMark/>
           </w:tcPr>
           <w:p>
-            <w:r>
+            <w:pPr>
+              <w:rPr>
+                <w:sz w:val="24"/>
+                <w:szCs w:val="24"/>
+              </w:rPr>
+            </w:pPr>
+            <w:r>
+              <w:rPr>
+                <w:sz w:val="24"/>
+                <w:szCs w:val="24"/>
+              </w:rPr>
               <w:t>3</w:t>
             </w:r>
           </w:p>
@@ -1371,7 +1787,17 @@
             <w:hideMark/>
           </w:tcPr>
           <w:p>
-            <w:r>
+            <w:pPr>
+              <w:rPr>
+                <w:sz w:val="24"/>
+                <w:szCs w:val="24"/>
+              </w:rPr>
+            </w:pPr>
+            <w:r>
+              <w:rPr>
+                <w:sz w:val="24"/>
+                <w:szCs w:val="24"/>
+              </w:rPr>
               <w:t>Initial Length L0</w:t>
             </w:r>
           </w:p>
@@ -1383,7 +1809,17 @@
             <w:hideMark/>
           </w:tcPr>
           <w:p>
-            <w:r>
+            <w:pPr>
+              <w:rPr>
+                <w:sz w:val="24"/>
+                <w:szCs w:val="24"/>
+              </w:rPr>
+            </w:pPr>
+            <w:r>
+              <w:rPr>
+                <w:sz w:val="24"/>
+                <w:szCs w:val="24"/>
+              </w:rPr>
               <w:t>80 mm</w:t>
             </w:r>
           </w:p>
@@ -1395,7 +1831,17 @@
             <w:hideMark/>
           </w:tcPr>
           <w:p>
-            <w:r>
+            <w:pPr>
+              <w:rPr>
+                <w:sz w:val="24"/>
+                <w:szCs w:val="24"/>
+              </w:rPr>
+            </w:pPr>
+            <w:r>
+              <w:rPr>
+                <w:sz w:val="24"/>
+                <w:szCs w:val="24"/>
+              </w:rPr>
               <w:t>-</w:t>
             </w:r>
           </w:p>
@@ -1407,7 +1853,17 @@
             <w:hideMark/>
           </w:tcPr>
           <w:p>
-            <w:r>
+            <w:pPr>
+              <w:rPr>
+                <w:sz w:val="24"/>
+                <w:szCs w:val="24"/>
+              </w:rPr>
+            </w:pPr>
+            <w:r>
+              <w:rPr>
+                <w:sz w:val="24"/>
+                <w:szCs w:val="24"/>
+              </w:rPr>
               <w:t>-</w:t>
             </w:r>
           </w:p>
@@ -1419,11 +1875,19 @@
             <w:hideMark/>
           </w:tcPr>
           <w:p>
+            <w:pPr>
+              <w:rPr>
+                <w:sz w:val="24"/>
+                <w:szCs w:val="24"/>
+              </w:rPr>
+            </w:pPr>
             <m:oMathPara>
               <m:oMath>
                 <m:r>
                   <w:rPr>
                     <w:rFonts w:ascii="Cambria Math" w:hAnsi="Cambria Math"/>
+                    <w:sz w:val="24"/>
+                    <w:szCs w:val="24"/>
                   </w:rPr>
                   <m:t>2,89×</m:t>
                 </m:r>
@@ -1433,6 +1897,8 @@
                       <w:rPr>
                         <w:rFonts w:ascii="Cambria Math" w:hAnsi="Cambria Math"/>
                         <w:i/>
+                        <w:sz w:val="24"/>
+                        <w:szCs w:val="24"/>
                       </w:rPr>
                     </m:ctrlPr>
                   </m:sSupPr>
@@ -1440,6 +1906,8 @@
                     <m:r>
                       <w:rPr>
                         <w:rFonts w:ascii="Cambria Math" w:hAnsi="Cambria Math"/>
+                        <w:sz w:val="24"/>
+                        <w:szCs w:val="24"/>
                       </w:rPr>
                       <m:t>10</m:t>
                     </m:r>
@@ -1448,6 +1916,8 @@
                     <m:r>
                       <w:rPr>
                         <w:rFonts w:ascii="Cambria Math" w:hAnsi="Cambria Math"/>
+                        <w:sz w:val="24"/>
+                        <w:szCs w:val="24"/>
                       </w:rPr>
                       <m:t>-5</m:t>
                     </m:r>
@@ -1456,6 +1926,8 @@
                 <m:r>
                   <w:rPr>
                     <w:rFonts w:ascii="Cambria Math" w:hAnsi="Cambria Math"/>
+                    <w:sz w:val="24"/>
+                    <w:szCs w:val="24"/>
                   </w:rPr>
                   <m:t xml:space="preserve"> </m:t>
                 </m:r>
@@ -1465,6 +1937,8 @@
                   </m:rPr>
                   <w:rPr>
                     <w:rFonts w:ascii="Cambria Math" w:hAnsi="Cambria Math"/>
+                    <w:sz w:val="24"/>
+                    <w:szCs w:val="24"/>
                   </w:rPr>
                   <m:t>m</m:t>
                 </m:r>
@@ -1482,6 +1956,8 @@
             <w:pPr>
               <w:rPr>
                 <w:rFonts w:eastAsiaTheme="minorEastAsia"/>
+                <w:sz w:val="24"/>
+                <w:szCs w:val="24"/>
               </w:rPr>
             </w:pPr>
             <m:oMathPara>
@@ -1489,6 +1965,8 @@
                 <m:r>
                   <w:rPr>
                     <w:rFonts w:ascii="Cambria Math" w:hAnsi="Cambria Math"/>
+                    <w:sz w:val="24"/>
+                    <w:szCs w:val="24"/>
                   </w:rPr>
                   <m:t>13,0×</m:t>
                 </m:r>
@@ -1498,6 +1976,8 @@
                       <w:rPr>
                         <w:rFonts w:ascii="Cambria Math" w:hAnsi="Cambria Math"/>
                         <w:i/>
+                        <w:sz w:val="24"/>
+                        <w:szCs w:val="24"/>
                       </w:rPr>
                     </m:ctrlPr>
                   </m:sSupPr>
@@ -1505,6 +1985,8 @@
                     <m:r>
                       <w:rPr>
                         <w:rFonts w:ascii="Cambria Math" w:hAnsi="Cambria Math"/>
+                        <w:sz w:val="24"/>
+                        <w:szCs w:val="24"/>
                       </w:rPr>
                       <m:t>10</m:t>
                     </m:r>
@@ -1513,6 +1995,8 @@
                     <m:r>
                       <w:rPr>
                         <w:rFonts w:ascii="Cambria Math" w:hAnsi="Cambria Math"/>
+                        <w:sz w:val="24"/>
+                        <w:szCs w:val="24"/>
                       </w:rPr>
                       <m:t>-5</m:t>
                     </m:r>
@@ -1521,6 +2005,8 @@
                 <m:r>
                   <w:rPr>
                     <w:rFonts w:ascii="Cambria Math" w:hAnsi="Cambria Math"/>
+                    <w:sz w:val="24"/>
+                    <w:szCs w:val="24"/>
                   </w:rPr>
                   <m:t xml:space="preserve"> </m:t>
                 </m:r>
@@ -1530,6 +2016,8 @@
                       <w:rPr>
                         <w:rFonts w:ascii="Cambria Math" w:hAnsi="Cambria Math"/>
                         <w:iCs/>
+                        <w:sz w:val="24"/>
+                        <w:szCs w:val="24"/>
                       </w:rPr>
                     </m:ctrlPr>
                   </m:sSupPr>
@@ -1540,6 +2028,8 @@
                       </m:rPr>
                       <w:rPr>
                         <w:rFonts w:ascii="Cambria Math" w:hAnsi="Cambria Math"/>
+                        <w:sz w:val="24"/>
+                        <w:szCs w:val="24"/>
                       </w:rPr>
                       <m:t>m</m:t>
                     </m:r>
@@ -1551,6 +2041,8 @@
                       </m:rPr>
                       <w:rPr>
                         <w:rFonts w:ascii="Cambria Math" w:hAnsi="Cambria Math"/>
+                        <w:sz w:val="24"/>
+                        <w:szCs w:val="24"/>
                       </w:rPr>
                       <m:t>-1</m:t>
                     </m:r>
@@ -1562,6 +2054,8 @@
                   </m:rPr>
                   <w:rPr>
                     <w:rFonts w:ascii="Cambria Math" w:hAnsi="Cambria Math"/>
+                    <w:sz w:val="24"/>
+                    <w:szCs w:val="24"/>
                   </w:rPr>
                   <m:t xml:space="preserve"> °</m:t>
                 </m:r>
@@ -1571,6 +2065,8 @@
                       <w:rPr>
                         <w:rFonts w:ascii="Cambria Math" w:hAnsi="Cambria Math"/>
                         <w:iCs/>
+                        <w:sz w:val="24"/>
+                        <w:szCs w:val="24"/>
                       </w:rPr>
                     </m:ctrlPr>
                   </m:sSupPr>
@@ -1581,6 +2077,8 @@
                       </m:rPr>
                       <w:rPr>
                         <w:rFonts w:ascii="Cambria Math" w:hAnsi="Cambria Math"/>
+                        <w:sz w:val="24"/>
+                        <w:szCs w:val="24"/>
                       </w:rPr>
                       <m:t>C</m:t>
                     </m:r>
@@ -1592,6 +2090,8 @@
                       </m:rPr>
                       <w:rPr>
                         <w:rFonts w:ascii="Cambria Math" w:hAnsi="Cambria Math"/>
+                        <w:sz w:val="24"/>
+                        <w:szCs w:val="24"/>
                       </w:rPr>
                       <m:t>-1</m:t>
                     </m:r>
@@ -1604,31 +2104,43 @@
             <w:pPr>
               <w:rPr>
                 <w:rFonts w:eastAsiaTheme="minorEastAsia"/>
-              </w:rPr>
-            </w:pPr>
-          </w:p>
-          <w:p>
-            <w:pPr>
-              <w:rPr>
-                <w:rFonts w:eastAsiaTheme="minorEastAsia"/>
-              </w:rPr>
-            </w:pPr>
-          </w:p>
-        </w:tc>
-        <w:tc>
-          <w:tcPr>
-            <w:tcW w:w="1440" w:type="dxa"/>
-            <w:noWrap/>
-            <w:hideMark/>
-          </w:tcPr>
-          <w:p>
+                <w:sz w:val="24"/>
+                <w:szCs w:val="24"/>
+              </w:rPr>
+            </w:pPr>
+          </w:p>
+          <w:p>
+            <w:pPr>
+              <w:rPr>
+                <w:rFonts w:eastAsiaTheme="minorEastAsia"/>
+                <w:sz w:val="24"/>
+                <w:szCs w:val="24"/>
+              </w:rPr>
+            </w:pPr>
+          </w:p>
+        </w:tc>
+        <w:tc>
+          <w:tcPr>
+            <w:tcW w:w="1676" w:type="dxa"/>
+            <w:noWrap/>
+            <w:hideMark/>
+          </w:tcPr>
+          <w:p>
+            <w:pPr>
+              <w:rPr>
+                <w:sz w:val="24"/>
+                <w:szCs w:val="24"/>
+              </w:rPr>
+            </w:pPr>
             <m:oMathPara>
               <m:oMath>
                 <m:r>
                   <w:rPr>
                     <w:rFonts w:ascii="Cambria Math" w:hAnsi="Cambria Math"/>
-                  </w:rPr>
-                  <m:t>3,75×</m:t>
+                    <w:sz w:val="24"/>
+                    <w:szCs w:val="24"/>
+                  </w:rPr>
+                  <m:t>3,749×</m:t>
                 </m:r>
                 <m:sSup>
                   <m:sSupPr>
@@ -1636,6 +2148,8 @@
                       <w:rPr>
                         <w:rFonts w:ascii="Cambria Math" w:hAnsi="Cambria Math"/>
                         <w:i/>
+                        <w:sz w:val="24"/>
+                        <w:szCs w:val="24"/>
                       </w:rPr>
                     </m:ctrlPr>
                   </m:sSupPr>
@@ -1643,6 +2157,8 @@
                     <m:r>
                       <w:rPr>
                         <w:rFonts w:ascii="Cambria Math" w:hAnsi="Cambria Math"/>
+                        <w:sz w:val="24"/>
+                        <w:szCs w:val="24"/>
                       </w:rPr>
                       <m:t>10</m:t>
                     </m:r>
@@ -1651,6 +2167,8 @@
                     <m:r>
                       <w:rPr>
                         <w:rFonts w:ascii="Cambria Math" w:hAnsi="Cambria Math"/>
+                        <w:sz w:val="24"/>
+                        <w:szCs w:val="24"/>
                       </w:rPr>
                       <m:t>-9</m:t>
                     </m:r>
@@ -1676,11 +2194,15 @@
             <w:pPr>
               <w:rPr>
                 <w:rFonts w:eastAsiaTheme="minorEastAsia"/>
-              </w:rPr>
-            </w:pPr>
-            <w:r>
-              <w:rPr>
-                <w:rFonts w:eastAsiaTheme="minorEastAsia"/>
+                <w:sz w:val="24"/>
+                <w:szCs w:val="24"/>
+              </w:rPr>
+            </w:pPr>
+            <w:r>
+              <w:rPr>
+                <w:rFonts w:eastAsiaTheme="minorEastAsia"/>
+                <w:sz w:val="24"/>
+                <w:szCs w:val="24"/>
               </w:rPr>
               <w:t>3a</w:t>
             </w:r>
@@ -1697,11 +2219,15 @@
             <w:pPr>
               <w:rPr>
                 <w:rFonts w:eastAsiaTheme="minorEastAsia"/>
-              </w:rPr>
-            </w:pPr>
-            <w:r>
-              <w:rPr>
-                <w:rFonts w:eastAsiaTheme="minorEastAsia"/>
+                <w:sz w:val="24"/>
+                <w:szCs w:val="24"/>
+              </w:rPr>
+            </w:pPr>
+            <w:r>
+              <w:rPr>
+                <w:rFonts w:eastAsiaTheme="minorEastAsia"/>
+                <w:sz w:val="24"/>
+                <w:szCs w:val="24"/>
               </w:rPr>
               <w:t>Maximum L0 Error</w:t>
             </w:r>
@@ -1718,11 +2244,15 @@
             <w:pPr>
               <w:rPr>
                 <w:rFonts w:eastAsiaTheme="minorEastAsia"/>
-              </w:rPr>
-            </w:pPr>
-            <w:r>
-              <w:rPr>
-                <w:rFonts w:eastAsiaTheme="minorEastAsia"/>
+                <w:sz w:val="24"/>
+                <w:szCs w:val="24"/>
+              </w:rPr>
+            </w:pPr>
+            <w:r>
+              <w:rPr>
+                <w:rFonts w:eastAsiaTheme="minorEastAsia"/>
+                <w:sz w:val="24"/>
+                <w:szCs w:val="24"/>
               </w:rPr>
               <w:t>-</w:t>
             </w:r>
@@ -1739,11 +2269,15 @@
             <w:pPr>
               <w:rPr>
                 <w:rFonts w:eastAsiaTheme="minorEastAsia"/>
-              </w:rPr>
-            </w:pPr>
-            <w:r>
-              <w:rPr>
-                <w:rFonts w:eastAsiaTheme="minorEastAsia"/>
+                <w:sz w:val="24"/>
+                <w:szCs w:val="24"/>
+              </w:rPr>
+            </w:pPr>
+            <w:r>
+              <w:rPr>
+                <w:rFonts w:eastAsiaTheme="minorEastAsia"/>
+                <w:sz w:val="24"/>
+                <w:szCs w:val="24"/>
               </w:rPr>
               <w:t xml:space="preserve">± 0,05 </w:t>
             </w:r>
@@ -1751,6 +2285,8 @@
               <w:rPr>
                 <w:rFonts w:eastAsiaTheme="minorEastAsia"/>
                 <w:iCs/>
+                <w:sz w:val="24"/>
+                <w:szCs w:val="24"/>
               </w:rPr>
               <w:t>mm</w:t>
             </w:r>
@@ -1767,11 +2303,15 @@
             <w:pPr>
               <w:rPr>
                 <w:rFonts w:eastAsiaTheme="minorEastAsia"/>
-              </w:rPr>
-            </w:pPr>
-            <w:r>
-              <w:rPr>
-                <w:rFonts w:eastAsiaTheme="minorEastAsia"/>
+                <w:sz w:val="24"/>
+                <w:szCs w:val="24"/>
+              </w:rPr>
+            </w:pPr>
+            <w:r>
+              <w:rPr>
+                <w:rFonts w:eastAsiaTheme="minorEastAsia"/>
+                <w:sz w:val="24"/>
+                <w:szCs w:val="24"/>
               </w:rPr>
               <w:t>B, Rectangular</w:t>
             </w:r>
@@ -1788,6 +2328,8 @@
             <w:pPr>
               <w:rPr>
                 <w:rFonts w:eastAsiaTheme="minorEastAsia"/>
+                <w:sz w:val="24"/>
+                <w:szCs w:val="24"/>
               </w:rPr>
             </w:pPr>
             <m:oMathPara>
@@ -1795,6 +2337,8 @@
                 <m:r>
                   <w:rPr>
                     <w:rFonts w:ascii="Cambria Math" w:hAnsi="Cambria Math"/>
+                    <w:sz w:val="24"/>
+                    <w:szCs w:val="24"/>
                   </w:rPr>
                   <m:t>2,89×</m:t>
                 </m:r>
@@ -1804,6 +2348,8 @@
                       <w:rPr>
                         <w:rFonts w:ascii="Cambria Math" w:hAnsi="Cambria Math"/>
                         <w:i/>
+                        <w:sz w:val="24"/>
+                        <w:szCs w:val="24"/>
                       </w:rPr>
                     </m:ctrlPr>
                   </m:sSupPr>
@@ -1811,6 +2357,8 @@
                     <m:r>
                       <w:rPr>
                         <w:rFonts w:ascii="Cambria Math" w:hAnsi="Cambria Math"/>
+                        <w:sz w:val="24"/>
+                        <w:szCs w:val="24"/>
                       </w:rPr>
                       <m:t>10</m:t>
                     </m:r>
@@ -1819,6 +2367,8 @@
                     <m:r>
                       <w:rPr>
                         <w:rFonts w:ascii="Cambria Math" w:hAnsi="Cambria Math"/>
+                        <w:sz w:val="24"/>
+                        <w:szCs w:val="24"/>
                       </w:rPr>
                       <m:t>-5</m:t>
                     </m:r>
@@ -1827,6 +2377,8 @@
                 <m:r>
                   <w:rPr>
                     <w:rFonts w:ascii="Cambria Math" w:hAnsi="Cambria Math"/>
+                    <w:sz w:val="24"/>
+                    <w:szCs w:val="24"/>
                   </w:rPr>
                   <m:t xml:space="preserve"> </m:t>
                 </m:r>
@@ -1836,6 +2388,8 @@
                   </m:rPr>
                   <w:rPr>
                     <w:rFonts w:ascii="Cambria Math" w:hAnsi="Cambria Math"/>
+                    <w:sz w:val="24"/>
+                    <w:szCs w:val="24"/>
                   </w:rPr>
                   <m:t>m</m:t>
                 </m:r>
@@ -1854,6 +2408,8 @@
             <w:pPr>
               <w:rPr>
                 <w:rFonts w:eastAsiaTheme="minorEastAsia"/>
+                <w:sz w:val="24"/>
+                <w:szCs w:val="24"/>
               </w:rPr>
             </w:pPr>
             <m:oMathPara>
@@ -1861,6 +2417,8 @@
                 <m:r>
                   <w:rPr>
                     <w:rFonts w:ascii="Cambria Math" w:hAnsi="Cambria Math"/>
+                    <w:sz w:val="24"/>
+                    <w:szCs w:val="24"/>
                   </w:rPr>
                   <m:t>13,0×</m:t>
                 </m:r>
@@ -1870,6 +2428,8 @@
                       <w:rPr>
                         <w:rFonts w:ascii="Cambria Math" w:hAnsi="Cambria Math"/>
                         <w:i/>
+                        <w:sz w:val="24"/>
+                        <w:szCs w:val="24"/>
                       </w:rPr>
                     </m:ctrlPr>
                   </m:sSupPr>
@@ -1877,6 +2437,8 @@
                     <m:r>
                       <w:rPr>
                         <w:rFonts w:ascii="Cambria Math" w:hAnsi="Cambria Math"/>
+                        <w:sz w:val="24"/>
+                        <w:szCs w:val="24"/>
                       </w:rPr>
                       <m:t>10</m:t>
                     </m:r>
@@ -1885,6 +2447,8 @@
                     <m:r>
                       <w:rPr>
                         <w:rFonts w:ascii="Cambria Math" w:hAnsi="Cambria Math"/>
+                        <w:sz w:val="24"/>
+                        <w:szCs w:val="24"/>
                       </w:rPr>
                       <m:t>-5</m:t>
                     </m:r>
@@ -1893,6 +2457,8 @@
                 <m:r>
                   <w:rPr>
                     <w:rFonts w:ascii="Cambria Math" w:hAnsi="Cambria Math"/>
+                    <w:sz w:val="24"/>
+                    <w:szCs w:val="24"/>
                   </w:rPr>
                   <m:t xml:space="preserve"> </m:t>
                 </m:r>
@@ -1902,6 +2468,8 @@
                       <w:rPr>
                         <w:rFonts w:ascii="Cambria Math" w:hAnsi="Cambria Math"/>
                         <w:iCs/>
+                        <w:sz w:val="24"/>
+                        <w:szCs w:val="24"/>
                       </w:rPr>
                     </m:ctrlPr>
                   </m:sSupPr>
@@ -1912,6 +2480,8 @@
                       </m:rPr>
                       <w:rPr>
                         <w:rFonts w:ascii="Cambria Math" w:hAnsi="Cambria Math"/>
+                        <w:sz w:val="24"/>
+                        <w:szCs w:val="24"/>
                       </w:rPr>
                       <m:t>m</m:t>
                     </m:r>
@@ -1923,6 +2493,8 @@
                       </m:rPr>
                       <w:rPr>
                         <w:rFonts w:ascii="Cambria Math" w:hAnsi="Cambria Math"/>
+                        <w:sz w:val="24"/>
+                        <w:szCs w:val="24"/>
                       </w:rPr>
                       <m:t>-1</m:t>
                     </m:r>
@@ -1934,6 +2506,8 @@
                   </m:rPr>
                   <w:rPr>
                     <w:rFonts w:ascii="Cambria Math" w:hAnsi="Cambria Math"/>
+                    <w:sz w:val="24"/>
+                    <w:szCs w:val="24"/>
                   </w:rPr>
                   <m:t xml:space="preserve"> °</m:t>
                 </m:r>
@@ -1943,6 +2517,8 @@
                       <w:rPr>
                         <w:rFonts w:ascii="Cambria Math" w:hAnsi="Cambria Math"/>
                         <w:iCs/>
+                        <w:sz w:val="24"/>
+                        <w:szCs w:val="24"/>
                       </w:rPr>
                     </m:ctrlPr>
                   </m:sSupPr>
@@ -1953,6 +2529,8 @@
                       </m:rPr>
                       <w:rPr>
                         <w:rFonts w:ascii="Cambria Math" w:hAnsi="Cambria Math"/>
+                        <w:sz w:val="24"/>
+                        <w:szCs w:val="24"/>
                       </w:rPr>
                       <m:t>C</m:t>
                     </m:r>
@@ -1964,6 +2542,8 @@
                       </m:rPr>
                       <w:rPr>
                         <w:rFonts w:ascii="Cambria Math" w:hAnsi="Cambria Math"/>
+                        <w:sz w:val="24"/>
+                        <w:szCs w:val="24"/>
                       </w:rPr>
                       <m:t>-1</m:t>
                     </m:r>
@@ -1976,20 +2556,24 @@
             <w:pPr>
               <w:rPr>
                 <w:rFonts w:eastAsiaTheme="minorEastAsia"/>
-              </w:rPr>
-            </w:pPr>
-          </w:p>
-          <w:p>
-            <w:pPr>
-              <w:rPr>
-                <w:rFonts w:eastAsiaTheme="minorEastAsia"/>
-              </w:rPr>
-            </w:pPr>
-          </w:p>
-        </w:tc>
-        <w:tc>
-          <w:tcPr>
-            <w:tcW w:w="1440" w:type="dxa"/>
+                <w:sz w:val="24"/>
+                <w:szCs w:val="24"/>
+              </w:rPr>
+            </w:pPr>
+          </w:p>
+          <w:p>
+            <w:pPr>
+              <w:rPr>
+                <w:rFonts w:eastAsiaTheme="minorEastAsia"/>
+                <w:sz w:val="24"/>
+                <w:szCs w:val="24"/>
+              </w:rPr>
+            </w:pPr>
+          </w:p>
+        </w:tc>
+        <w:tc>
+          <w:tcPr>
+            <w:tcW w:w="1676" w:type="dxa"/>
             <w:shd w:val="clear" w:color="auto" w:fill="D9D9D9" w:themeFill="background1" w:themeFillShade="D9"/>
             <w:noWrap/>
             <w:hideMark/>
@@ -1998,6 +2582,8 @@
             <w:pPr>
               <w:rPr>
                 <w:rFonts w:eastAsiaTheme="minorEastAsia"/>
+                <w:sz w:val="24"/>
+                <w:szCs w:val="24"/>
               </w:rPr>
             </w:pPr>
             <m:oMathPara>
@@ -2005,8 +2591,10 @@
                 <m:r>
                   <w:rPr>
                     <w:rFonts w:ascii="Cambria Math" w:hAnsi="Cambria Math"/>
-                  </w:rPr>
-                  <m:t>3,75×</m:t>
+                    <w:sz w:val="24"/>
+                    <w:szCs w:val="24"/>
+                  </w:rPr>
+                  <m:t>3,749×</m:t>
                 </m:r>
                 <m:sSup>
                   <m:sSupPr>
@@ -2014,6 +2602,8 @@
                       <w:rPr>
                         <w:rFonts w:ascii="Cambria Math" w:hAnsi="Cambria Math"/>
                         <w:i/>
+                        <w:sz w:val="24"/>
+                        <w:szCs w:val="24"/>
                       </w:rPr>
                     </m:ctrlPr>
                   </m:sSupPr>
@@ -2021,6 +2611,8 @@
                     <m:r>
                       <w:rPr>
                         <w:rFonts w:ascii="Cambria Math" w:hAnsi="Cambria Math"/>
+                        <w:sz w:val="24"/>
+                        <w:szCs w:val="24"/>
                       </w:rPr>
                       <m:t>10</m:t>
                     </m:r>
@@ -2029,6 +2621,8 @@
                     <m:r>
                       <w:rPr>
                         <w:rFonts w:ascii="Cambria Math" w:hAnsi="Cambria Math"/>
+                        <w:sz w:val="24"/>
+                        <w:szCs w:val="24"/>
                       </w:rPr>
                       <m:t>-9</m:t>
                     </m:r>
@@ -2050,7 +2644,17 @@
             <w:hideMark/>
           </w:tcPr>
           <w:p>
-            <w:r>
+            <w:pPr>
+              <w:rPr>
+                <w:sz w:val="24"/>
+                <w:szCs w:val="24"/>
+              </w:rPr>
+            </w:pPr>
+            <w:r>
+              <w:rPr>
+                <w:sz w:val="24"/>
+                <w:szCs w:val="24"/>
+              </w:rPr>
               <w:t>4</w:t>
             </w:r>
           </w:p>
@@ -2062,7 +2666,17 @@
             <w:hideMark/>
           </w:tcPr>
           <w:p>
-            <w:r>
+            <w:pPr>
+              <w:rPr>
+                <w:sz w:val="24"/>
+                <w:szCs w:val="24"/>
+              </w:rPr>
+            </w:pPr>
+            <w:r>
+              <w:rPr>
+                <w:sz w:val="24"/>
+                <w:szCs w:val="24"/>
+              </w:rPr>
               <w:t>Object Temperature T</w:t>
             </w:r>
           </w:p>
@@ -2074,7 +2688,17 @@
             <w:hideMark/>
           </w:tcPr>
           <w:p>
-            <w:r>
+            <w:pPr>
+              <w:rPr>
+                <w:sz w:val="24"/>
+                <w:szCs w:val="24"/>
+              </w:rPr>
+            </w:pPr>
+            <w:r>
+              <w:rPr>
+                <w:sz w:val="24"/>
+                <w:szCs w:val="24"/>
+              </w:rPr>
               <w:t>60 °C</w:t>
             </w:r>
           </w:p>
@@ -2086,7 +2710,17 @@
             <w:hideMark/>
           </w:tcPr>
           <w:p>
-            <w:r>
+            <w:pPr>
+              <w:rPr>
+                <w:sz w:val="24"/>
+                <w:szCs w:val="24"/>
+              </w:rPr>
+            </w:pPr>
+            <w:r>
+              <w:rPr>
+                <w:sz w:val="24"/>
+                <w:szCs w:val="24"/>
+              </w:rPr>
               <w:t>-</w:t>
             </w:r>
           </w:p>
@@ -2098,7 +2732,17 @@
             <w:hideMark/>
           </w:tcPr>
           <w:p>
-            <w:r>
+            <w:pPr>
+              <w:rPr>
+                <w:sz w:val="24"/>
+                <w:szCs w:val="24"/>
+              </w:rPr>
+            </w:pPr>
+            <w:r>
+              <w:rPr>
+                <w:sz w:val="24"/>
+                <w:szCs w:val="24"/>
+              </w:rPr>
               <w:t>-</w:t>
             </w:r>
           </w:p>
@@ -2110,11 +2754,19 @@
             <w:hideMark/>
           </w:tcPr>
           <w:p>
+            <w:pPr>
+              <w:rPr>
+                <w:sz w:val="24"/>
+                <w:szCs w:val="24"/>
+              </w:rPr>
+            </w:pPr>
             <m:oMathPara>
               <m:oMath>
                 <m:r>
                   <w:rPr>
                     <w:rFonts w:ascii="Cambria Math" w:hAnsi="Cambria Math"/>
+                    <w:sz w:val="24"/>
+                    <w:szCs w:val="24"/>
                   </w:rPr>
                   <m:t>2,89×</m:t>
                 </m:r>
@@ -2124,6 +2776,8 @@
                       <w:rPr>
                         <w:rFonts w:ascii="Cambria Math" w:hAnsi="Cambria Math"/>
                         <w:i/>
+                        <w:sz w:val="24"/>
+                        <w:szCs w:val="24"/>
                       </w:rPr>
                     </m:ctrlPr>
                   </m:sSupPr>
@@ -2131,6 +2785,8 @@
                     <m:r>
                       <w:rPr>
                         <w:rFonts w:ascii="Cambria Math" w:hAnsi="Cambria Math"/>
+                        <w:sz w:val="24"/>
+                        <w:szCs w:val="24"/>
                       </w:rPr>
                       <m:t>10</m:t>
                     </m:r>
@@ -2139,6 +2795,8 @@
                     <m:r>
                       <w:rPr>
                         <w:rFonts w:ascii="Cambria Math" w:hAnsi="Cambria Math"/>
+                        <w:sz w:val="24"/>
+                        <w:szCs w:val="24"/>
                       </w:rPr>
                       <m:t>-1</m:t>
                     </m:r>
@@ -2147,6 +2805,8 @@
                 <m:r>
                   <w:rPr>
                     <w:rFonts w:ascii="Cambria Math" w:hAnsi="Cambria Math"/>
+                    <w:sz w:val="24"/>
+                    <w:szCs w:val="24"/>
                   </w:rPr>
                   <m:t xml:space="preserve"> </m:t>
                 </m:r>
@@ -2156,6 +2816,8 @@
                   </m:rPr>
                   <w:rPr>
                     <w:rFonts w:ascii="Cambria Math" w:hAnsi="Cambria Math"/>
+                    <w:sz w:val="24"/>
+                    <w:szCs w:val="24"/>
                   </w:rPr>
                   <m:t>°C</m:t>
                 </m:r>
@@ -2170,11 +2832,19 @@
             <w:hideMark/>
           </w:tcPr>
           <w:p>
+            <w:pPr>
+              <w:rPr>
+                <w:sz w:val="24"/>
+                <w:szCs w:val="24"/>
+              </w:rPr>
+            </w:pPr>
             <m:oMathPara>
               <m:oMath>
                 <m:r>
                   <w:rPr>
                     <w:rFonts w:ascii="Cambria Math" w:hAnsi="Cambria Math"/>
+                    <w:sz w:val="24"/>
+                    <w:szCs w:val="24"/>
                   </w:rPr>
                   <m:t>-2,60×</m:t>
                 </m:r>
@@ -2184,6 +2854,8 @@
                       <w:rPr>
                         <w:rFonts w:ascii="Cambria Math" w:hAnsi="Cambria Math"/>
                         <w:i/>
+                        <w:sz w:val="24"/>
+                        <w:szCs w:val="24"/>
                       </w:rPr>
                     </m:ctrlPr>
                   </m:sSupPr>
@@ -2191,6 +2863,8 @@
                     <m:r>
                       <w:rPr>
                         <w:rFonts w:ascii="Cambria Math" w:hAnsi="Cambria Math"/>
+                        <w:sz w:val="24"/>
+                        <w:szCs w:val="24"/>
                       </w:rPr>
                       <m:t>10</m:t>
                     </m:r>
@@ -2199,6 +2873,8 @@
                     <m:r>
                       <w:rPr>
                         <w:rFonts w:ascii="Cambria Math" w:hAnsi="Cambria Math"/>
+                        <w:sz w:val="24"/>
+                        <w:szCs w:val="24"/>
                       </w:rPr>
                       <m:t>-7</m:t>
                     </m:r>
@@ -2210,6 +2886,8 @@
                   </m:rPr>
                   <w:rPr>
                     <w:rFonts w:ascii="Cambria Math" w:hAnsi="Cambria Math"/>
+                    <w:sz w:val="24"/>
+                    <w:szCs w:val="24"/>
                   </w:rPr>
                   <m:t xml:space="preserve"> °</m:t>
                 </m:r>
@@ -2219,6 +2897,8 @@
                       <w:rPr>
                         <w:rFonts w:ascii="Cambria Math" w:hAnsi="Cambria Math"/>
                         <w:iCs/>
+                        <w:sz w:val="24"/>
+                        <w:szCs w:val="24"/>
                       </w:rPr>
                     </m:ctrlPr>
                   </m:sSupPr>
@@ -2229,6 +2909,8 @@
                       </m:rPr>
                       <w:rPr>
                         <w:rFonts w:ascii="Cambria Math" w:hAnsi="Cambria Math"/>
+                        <w:sz w:val="24"/>
+                        <w:szCs w:val="24"/>
                       </w:rPr>
                       <m:t>C</m:t>
                     </m:r>
@@ -2240,6 +2922,8 @@
                       </m:rPr>
                       <w:rPr>
                         <w:rFonts w:ascii="Cambria Math" w:hAnsi="Cambria Math"/>
+                        <w:sz w:val="24"/>
+                        <w:szCs w:val="24"/>
                       </w:rPr>
                       <m:t>-2</m:t>
                     </m:r>
@@ -2251,14 +2935,16 @@
         </w:tc>
         <w:tc>
           <w:tcPr>
-            <w:tcW w:w="1440" w:type="dxa"/>
-            <w:noWrap/>
-            <w:hideMark/>
-          </w:tcPr>
-          <w:p>
-            <w:pPr>
-              <w:rPr>
-                <w:rFonts w:eastAsiaTheme="minorEastAsia"/>
+            <w:tcW w:w="1676" w:type="dxa"/>
+            <w:noWrap/>
+            <w:hideMark/>
+          </w:tcPr>
+          <w:p>
+            <w:pPr>
+              <w:rPr>
+                <w:rFonts w:eastAsiaTheme="minorEastAsia"/>
+                <w:sz w:val="24"/>
+                <w:szCs w:val="24"/>
               </w:rPr>
             </w:pPr>
             <m:oMathPara>
@@ -2266,8 +2952,10 @@
                 <m:r>
                   <w:rPr>
                     <w:rFonts w:ascii="Cambria Math" w:hAnsi="Cambria Math"/>
-                  </w:rPr>
-                  <m:t>75,0×</m:t>
+                    <w:sz w:val="24"/>
+                    <w:szCs w:val="24"/>
+                  </w:rPr>
+                  <m:t>74,99×</m:t>
                 </m:r>
                 <m:sSup>
                   <m:sSupPr>
@@ -2275,6 +2963,8 @@
                       <w:rPr>
                         <w:rFonts w:ascii="Cambria Math" w:hAnsi="Cambria Math"/>
                         <w:i/>
+                        <w:sz w:val="24"/>
+                        <w:szCs w:val="24"/>
                       </w:rPr>
                     </m:ctrlPr>
                   </m:sSupPr>
@@ -2282,6 +2972,8 @@
                     <m:r>
                       <w:rPr>
                         <w:rFonts w:ascii="Cambria Math" w:hAnsi="Cambria Math"/>
+                        <w:sz w:val="24"/>
+                        <w:szCs w:val="24"/>
                       </w:rPr>
                       <m:t>10</m:t>
                     </m:r>
@@ -2290,6 +2982,8 @@
                     <m:r>
                       <w:rPr>
                         <w:rFonts w:ascii="Cambria Math" w:hAnsi="Cambria Math"/>
+                        <w:sz w:val="24"/>
+                        <w:szCs w:val="24"/>
                       </w:rPr>
                       <m:t>-9</m:t>
                     </m:r>
@@ -2315,11 +3009,15 @@
             <w:pPr>
               <w:rPr>
                 <w:rFonts w:eastAsiaTheme="minorEastAsia"/>
-              </w:rPr>
-            </w:pPr>
-            <w:r>
-              <w:rPr>
-                <w:rFonts w:eastAsiaTheme="minorEastAsia"/>
+                <w:sz w:val="24"/>
+                <w:szCs w:val="24"/>
+              </w:rPr>
+            </w:pPr>
+            <w:r>
+              <w:rPr>
+                <w:rFonts w:eastAsiaTheme="minorEastAsia"/>
+                <w:sz w:val="24"/>
+                <w:szCs w:val="24"/>
               </w:rPr>
               <w:t>4a</w:t>
             </w:r>
@@ -2336,11 +3034,15 @@
             <w:pPr>
               <w:rPr>
                 <w:rFonts w:eastAsiaTheme="minorEastAsia"/>
-              </w:rPr>
-            </w:pPr>
-            <w:r>
-              <w:rPr>
-                <w:rFonts w:eastAsiaTheme="minorEastAsia"/>
+                <w:sz w:val="24"/>
+                <w:szCs w:val="24"/>
+              </w:rPr>
+            </w:pPr>
+            <w:r>
+              <w:rPr>
+                <w:rFonts w:eastAsiaTheme="minorEastAsia"/>
+                <w:sz w:val="24"/>
+                <w:szCs w:val="24"/>
               </w:rPr>
               <w:t>Maximum T Error</w:t>
             </w:r>
@@ -2357,11 +3059,15 @@
             <w:pPr>
               <w:rPr>
                 <w:rFonts w:eastAsiaTheme="minorEastAsia"/>
-              </w:rPr>
-            </w:pPr>
-            <w:r>
-              <w:rPr>
-                <w:rFonts w:eastAsiaTheme="minorEastAsia"/>
+                <w:sz w:val="24"/>
+                <w:szCs w:val="24"/>
+              </w:rPr>
+            </w:pPr>
+            <w:r>
+              <w:rPr>
+                <w:rFonts w:eastAsiaTheme="minorEastAsia"/>
+                <w:sz w:val="24"/>
+                <w:szCs w:val="24"/>
               </w:rPr>
               <w:t>-</w:t>
             </w:r>
@@ -2378,11 +3084,15 @@
             <w:pPr>
               <w:rPr>
                 <w:rFonts w:eastAsiaTheme="minorEastAsia"/>
-              </w:rPr>
-            </w:pPr>
-            <w:r>
-              <w:rPr>
-                <w:rFonts w:eastAsiaTheme="minorEastAsia"/>
+                <w:sz w:val="24"/>
+                <w:szCs w:val="24"/>
+              </w:rPr>
+            </w:pPr>
+            <w:r>
+              <w:rPr>
+                <w:rFonts w:eastAsiaTheme="minorEastAsia"/>
+                <w:sz w:val="24"/>
+                <w:szCs w:val="24"/>
               </w:rPr>
               <w:t xml:space="preserve">± 0,5 </w:t>
             </w:r>
@@ -2390,6 +3100,8 @@
               <w:rPr>
                 <w:rFonts w:eastAsiaTheme="minorEastAsia"/>
                 <w:iCs/>
+                <w:sz w:val="24"/>
+                <w:szCs w:val="24"/>
               </w:rPr>
               <w:t>°C</w:t>
             </w:r>
@@ -2406,11 +3118,15 @@
             <w:pPr>
               <w:rPr>
                 <w:rFonts w:eastAsiaTheme="minorEastAsia"/>
-              </w:rPr>
-            </w:pPr>
-            <w:r>
-              <w:rPr>
-                <w:rFonts w:eastAsiaTheme="minorEastAsia"/>
+                <w:sz w:val="24"/>
+                <w:szCs w:val="24"/>
+              </w:rPr>
+            </w:pPr>
+            <w:r>
+              <w:rPr>
+                <w:rFonts w:eastAsiaTheme="minorEastAsia"/>
+                <w:sz w:val="24"/>
+                <w:szCs w:val="24"/>
               </w:rPr>
               <w:t>B, Rectangular</w:t>
             </w:r>
@@ -2427,6 +3143,8 @@
             <w:pPr>
               <w:rPr>
                 <w:rFonts w:eastAsiaTheme="minorEastAsia"/>
+                <w:sz w:val="24"/>
+                <w:szCs w:val="24"/>
               </w:rPr>
             </w:pPr>
             <m:oMathPara>
@@ -2434,6 +3152,8 @@
                 <m:r>
                   <w:rPr>
                     <w:rFonts w:ascii="Cambria Math" w:hAnsi="Cambria Math"/>
+                    <w:sz w:val="24"/>
+                    <w:szCs w:val="24"/>
                   </w:rPr>
                   <m:t>2,89×</m:t>
                 </m:r>
@@ -2443,6 +3163,8 @@
                       <w:rPr>
                         <w:rFonts w:ascii="Cambria Math" w:hAnsi="Cambria Math"/>
                         <w:i/>
+                        <w:sz w:val="24"/>
+                        <w:szCs w:val="24"/>
                       </w:rPr>
                     </m:ctrlPr>
                   </m:sSupPr>
@@ -2450,6 +3172,8 @@
                     <m:r>
                       <w:rPr>
                         <w:rFonts w:ascii="Cambria Math" w:hAnsi="Cambria Math"/>
+                        <w:sz w:val="24"/>
+                        <w:szCs w:val="24"/>
                       </w:rPr>
                       <m:t>10</m:t>
                     </m:r>
@@ -2458,6 +3182,8 @@
                     <m:r>
                       <w:rPr>
                         <w:rFonts w:ascii="Cambria Math" w:hAnsi="Cambria Math"/>
+                        <w:sz w:val="24"/>
+                        <w:szCs w:val="24"/>
                       </w:rPr>
                       <m:t>-1</m:t>
                     </m:r>
@@ -2466,6 +3192,8 @@
                 <m:r>
                   <w:rPr>
                     <w:rFonts w:ascii="Cambria Math" w:hAnsi="Cambria Math"/>
+                    <w:sz w:val="24"/>
+                    <w:szCs w:val="24"/>
                   </w:rPr>
                   <m:t xml:space="preserve"> </m:t>
                 </m:r>
@@ -2475,6 +3203,8 @@
                   </m:rPr>
                   <w:rPr>
                     <w:rFonts w:ascii="Cambria Math" w:hAnsi="Cambria Math"/>
+                    <w:sz w:val="24"/>
+                    <w:szCs w:val="24"/>
                   </w:rPr>
                   <m:t>°C</m:t>
                 </m:r>
@@ -2493,6 +3223,8 @@
             <w:pPr>
               <w:rPr>
                 <w:rFonts w:eastAsiaTheme="minorEastAsia"/>
+                <w:sz w:val="24"/>
+                <w:szCs w:val="24"/>
               </w:rPr>
             </w:pPr>
             <m:oMathPara>
@@ -2500,6 +3232,8 @@
                 <m:r>
                   <w:rPr>
                     <w:rFonts w:ascii="Cambria Math" w:hAnsi="Cambria Math"/>
+                    <w:sz w:val="24"/>
+                    <w:szCs w:val="24"/>
                   </w:rPr>
                   <m:t>-2,60×</m:t>
                 </m:r>
@@ -2509,6 +3243,8 @@
                       <w:rPr>
                         <w:rFonts w:ascii="Cambria Math" w:hAnsi="Cambria Math"/>
                         <w:i/>
+                        <w:sz w:val="24"/>
+                        <w:szCs w:val="24"/>
                       </w:rPr>
                     </m:ctrlPr>
                   </m:sSupPr>
@@ -2516,6 +3252,8 @@
                     <m:r>
                       <w:rPr>
                         <w:rFonts w:ascii="Cambria Math" w:hAnsi="Cambria Math"/>
+                        <w:sz w:val="24"/>
+                        <w:szCs w:val="24"/>
                       </w:rPr>
                       <m:t>10</m:t>
                     </m:r>
@@ -2524,6 +3262,8 @@
                     <m:r>
                       <w:rPr>
                         <w:rFonts w:ascii="Cambria Math" w:hAnsi="Cambria Math"/>
+                        <w:sz w:val="24"/>
+                        <w:szCs w:val="24"/>
                       </w:rPr>
                       <m:t>-7</m:t>
                     </m:r>
@@ -2535,6 +3275,8 @@
                   </m:rPr>
                   <w:rPr>
                     <w:rFonts w:ascii="Cambria Math" w:hAnsi="Cambria Math"/>
+                    <w:sz w:val="24"/>
+                    <w:szCs w:val="24"/>
                   </w:rPr>
                   <m:t xml:space="preserve"> °</m:t>
                 </m:r>
@@ -2544,6 +3286,8 @@
                       <w:rPr>
                         <w:rFonts w:ascii="Cambria Math" w:hAnsi="Cambria Math"/>
                         <w:iCs/>
+                        <w:sz w:val="24"/>
+                        <w:szCs w:val="24"/>
                       </w:rPr>
                     </m:ctrlPr>
                   </m:sSupPr>
@@ -2554,6 +3298,8 @@
                       </m:rPr>
                       <w:rPr>
                         <w:rFonts w:ascii="Cambria Math" w:hAnsi="Cambria Math"/>
+                        <w:sz w:val="24"/>
+                        <w:szCs w:val="24"/>
                       </w:rPr>
                       <m:t>C</m:t>
                     </m:r>
@@ -2565,6 +3311,8 @@
                       </m:rPr>
                       <w:rPr>
                         <w:rFonts w:ascii="Cambria Math" w:hAnsi="Cambria Math"/>
+                        <w:sz w:val="24"/>
+                        <w:szCs w:val="24"/>
                       </w:rPr>
                       <m:t>-2</m:t>
                     </m:r>
@@ -2576,7 +3324,7 @@
         </w:tc>
         <w:tc>
           <w:tcPr>
-            <w:tcW w:w="1440" w:type="dxa"/>
+            <w:tcW w:w="1676" w:type="dxa"/>
             <w:shd w:val="clear" w:color="auto" w:fill="D9D9D9" w:themeFill="background1" w:themeFillShade="D9"/>
             <w:noWrap/>
             <w:hideMark/>
@@ -2585,6 +3333,8 @@
             <w:pPr>
               <w:rPr>
                 <w:rFonts w:eastAsiaTheme="minorEastAsia"/>
+                <w:sz w:val="24"/>
+                <w:szCs w:val="24"/>
               </w:rPr>
             </w:pPr>
             <m:oMathPara>
@@ -2592,8 +3342,10 @@
                 <m:r>
                   <w:rPr>
                     <w:rFonts w:ascii="Cambria Math" w:hAnsi="Cambria Math"/>
-                  </w:rPr>
-                  <m:t>75,0×</m:t>
+                    <w:sz w:val="24"/>
+                    <w:szCs w:val="24"/>
+                  </w:rPr>
+                  <m:t>74,99×</m:t>
                 </m:r>
                 <m:sSup>
                   <m:sSupPr>
@@ -2601,6 +3353,8 @@
                       <w:rPr>
                         <w:rFonts w:ascii="Cambria Math" w:hAnsi="Cambria Math"/>
                         <w:i/>
+                        <w:sz w:val="24"/>
+                        <w:szCs w:val="24"/>
                       </w:rPr>
                     </m:ctrlPr>
                   </m:sSupPr>
@@ -2608,6 +3362,8 @@
                     <m:r>
                       <w:rPr>
                         <w:rFonts w:ascii="Cambria Math" w:hAnsi="Cambria Math"/>
+                        <w:sz w:val="24"/>
+                        <w:szCs w:val="24"/>
                       </w:rPr>
                       <m:t>10</m:t>
                     </m:r>
@@ -2616,6 +3372,8 @@
                     <m:r>
                       <w:rPr>
                         <w:rFonts w:ascii="Cambria Math" w:hAnsi="Cambria Math"/>
+                        <w:sz w:val="24"/>
+                        <w:szCs w:val="24"/>
                       </w:rPr>
                       <m:t>-9</m:t>
                     </m:r>
@@ -2637,7 +3395,17 @@
             <w:hideMark/>
           </w:tcPr>
           <w:p>
-            <w:r>
+            <w:pPr>
+              <w:rPr>
+                <w:sz w:val="24"/>
+                <w:szCs w:val="24"/>
+              </w:rPr>
+            </w:pPr>
+            <w:r>
+              <w:rPr>
+                <w:sz w:val="24"/>
+                <w:szCs w:val="24"/>
+              </w:rPr>
               <w:t>5</w:t>
             </w:r>
           </w:p>
@@ -2649,7 +3417,17 @@
             <w:hideMark/>
           </w:tcPr>
           <w:p>
-            <w:r>
+            <w:pPr>
+              <w:rPr>
+                <w:sz w:val="24"/>
+                <w:szCs w:val="24"/>
+              </w:rPr>
+            </w:pPr>
+            <w:r>
+              <w:rPr>
+                <w:sz w:val="24"/>
+                <w:szCs w:val="24"/>
+              </w:rPr>
               <w:t>Temperature of Reference T0</w:t>
             </w:r>
           </w:p>
@@ -2661,7 +3439,17 @@
             <w:hideMark/>
           </w:tcPr>
           <w:p>
-            <w:r>
+            <w:pPr>
+              <w:rPr>
+                <w:sz w:val="24"/>
+                <w:szCs w:val="24"/>
+              </w:rPr>
+            </w:pPr>
+            <w:r>
+              <w:rPr>
+                <w:sz w:val="24"/>
+                <w:szCs w:val="24"/>
+              </w:rPr>
               <w:t>20 °C</w:t>
             </w:r>
           </w:p>
@@ -2673,7 +3461,17 @@
             <w:hideMark/>
           </w:tcPr>
           <w:p>
-            <w:r>
+            <w:pPr>
+              <w:rPr>
+                <w:sz w:val="24"/>
+                <w:szCs w:val="24"/>
+              </w:rPr>
+            </w:pPr>
+            <w:r>
+              <w:rPr>
+                <w:sz w:val="24"/>
+                <w:szCs w:val="24"/>
+              </w:rPr>
               <w:t>-</w:t>
             </w:r>
           </w:p>
@@ -2685,7 +3483,17 @@
             <w:hideMark/>
           </w:tcPr>
           <w:p>
-            <w:r>
+            <w:pPr>
+              <w:rPr>
+                <w:sz w:val="24"/>
+                <w:szCs w:val="24"/>
+              </w:rPr>
+            </w:pPr>
+            <w:r>
+              <w:rPr>
+                <w:sz w:val="24"/>
+                <w:szCs w:val="24"/>
+              </w:rPr>
               <w:t>-</w:t>
             </w:r>
           </w:p>
@@ -2697,11 +3505,19 @@
             <w:hideMark/>
           </w:tcPr>
           <w:p>
+            <w:pPr>
+              <w:rPr>
+                <w:sz w:val="24"/>
+                <w:szCs w:val="24"/>
+              </w:rPr>
+            </w:pPr>
             <m:oMathPara>
               <m:oMath>
                 <m:r>
                   <w:rPr>
                     <w:rFonts w:ascii="Cambria Math" w:hAnsi="Cambria Math"/>
+                    <w:sz w:val="24"/>
+                    <w:szCs w:val="24"/>
                   </w:rPr>
                   <m:t>2,89×</m:t>
                 </m:r>
@@ -2711,6 +3527,8 @@
                       <w:rPr>
                         <w:rFonts w:ascii="Cambria Math" w:hAnsi="Cambria Math"/>
                         <w:i/>
+                        <w:sz w:val="24"/>
+                        <w:szCs w:val="24"/>
                       </w:rPr>
                     </m:ctrlPr>
                   </m:sSupPr>
@@ -2718,6 +3536,8 @@
                     <m:r>
                       <w:rPr>
                         <w:rFonts w:ascii="Cambria Math" w:hAnsi="Cambria Math"/>
+                        <w:sz w:val="24"/>
+                        <w:szCs w:val="24"/>
                       </w:rPr>
                       <m:t>10</m:t>
                     </m:r>
@@ -2726,6 +3546,8 @@
                     <m:r>
                       <w:rPr>
                         <w:rFonts w:ascii="Cambria Math" w:hAnsi="Cambria Math"/>
+                        <w:sz w:val="24"/>
+                        <w:szCs w:val="24"/>
                       </w:rPr>
                       <m:t>-1</m:t>
                     </m:r>
@@ -2734,6 +3556,8 @@
                 <m:r>
                   <w:rPr>
                     <w:rFonts w:ascii="Cambria Math" w:hAnsi="Cambria Math"/>
+                    <w:sz w:val="24"/>
+                    <w:szCs w:val="24"/>
                   </w:rPr>
                   <m:t xml:space="preserve"> </m:t>
                 </m:r>
@@ -2743,6 +3567,8 @@
                   </m:rPr>
                   <w:rPr>
                     <w:rFonts w:ascii="Cambria Math" w:hAnsi="Cambria Math"/>
+                    <w:sz w:val="24"/>
+                    <w:szCs w:val="24"/>
                   </w:rPr>
                   <m:t>°C</m:t>
                 </m:r>
@@ -2757,11 +3583,19 @@
             <w:hideMark/>
           </w:tcPr>
           <w:p>
+            <w:pPr>
+              <w:rPr>
+                <w:sz w:val="24"/>
+                <w:szCs w:val="24"/>
+              </w:rPr>
+            </w:pPr>
             <m:oMathPara>
               <m:oMath>
                 <m:r>
                   <w:rPr>
                     <w:rFonts w:ascii="Cambria Math" w:hAnsi="Cambria Math"/>
+                    <w:sz w:val="24"/>
+                    <w:szCs w:val="24"/>
                   </w:rPr>
                   <m:t>-2,60×</m:t>
                 </m:r>
@@ -2771,6 +3605,8 @@
                       <w:rPr>
                         <w:rFonts w:ascii="Cambria Math" w:hAnsi="Cambria Math"/>
                         <w:i/>
+                        <w:sz w:val="24"/>
+                        <w:szCs w:val="24"/>
                       </w:rPr>
                     </m:ctrlPr>
                   </m:sSupPr>
@@ -2778,6 +3614,8 @@
                     <m:r>
                       <w:rPr>
                         <w:rFonts w:ascii="Cambria Math" w:hAnsi="Cambria Math"/>
+                        <w:sz w:val="24"/>
+                        <w:szCs w:val="24"/>
                       </w:rPr>
                       <m:t>10</m:t>
                     </m:r>
@@ -2786,6 +3624,8 @@
                     <m:r>
                       <w:rPr>
                         <w:rFonts w:ascii="Cambria Math" w:hAnsi="Cambria Math"/>
+                        <w:sz w:val="24"/>
+                        <w:szCs w:val="24"/>
                       </w:rPr>
                       <m:t>-7</m:t>
                     </m:r>
@@ -2797,6 +3637,8 @@
                   </m:rPr>
                   <w:rPr>
                     <w:rFonts w:ascii="Cambria Math" w:hAnsi="Cambria Math"/>
+                    <w:sz w:val="24"/>
+                    <w:szCs w:val="24"/>
                   </w:rPr>
                   <m:t xml:space="preserve"> °</m:t>
                 </m:r>
@@ -2806,6 +3648,8 @@
                       <w:rPr>
                         <w:rFonts w:ascii="Cambria Math" w:hAnsi="Cambria Math"/>
                         <w:iCs/>
+                        <w:sz w:val="24"/>
+                        <w:szCs w:val="24"/>
                       </w:rPr>
                     </m:ctrlPr>
                   </m:sSupPr>
@@ -2816,6 +3660,8 @@
                       </m:rPr>
                       <w:rPr>
                         <w:rFonts w:ascii="Cambria Math" w:hAnsi="Cambria Math"/>
+                        <w:sz w:val="24"/>
+                        <w:szCs w:val="24"/>
                       </w:rPr>
                       <m:t>C</m:t>
                     </m:r>
@@ -2827,6 +3673,8 @@
                       </m:rPr>
                       <w:rPr>
                         <w:rFonts w:ascii="Cambria Math" w:hAnsi="Cambria Math"/>
+                        <w:sz w:val="24"/>
+                        <w:szCs w:val="24"/>
                       </w:rPr>
                       <m:t>-2</m:t>
                     </m:r>
@@ -2838,18 +3686,26 @@
         </w:tc>
         <w:tc>
           <w:tcPr>
-            <w:tcW w:w="1440" w:type="dxa"/>
-            <w:noWrap/>
-            <w:hideMark/>
-          </w:tcPr>
-          <w:p>
+            <w:tcW w:w="1676" w:type="dxa"/>
+            <w:noWrap/>
+            <w:hideMark/>
+          </w:tcPr>
+          <w:p>
+            <w:pPr>
+              <w:rPr>
+                <w:sz w:val="24"/>
+                <w:szCs w:val="24"/>
+              </w:rPr>
+            </w:pPr>
             <m:oMathPara>
               <m:oMath>
                 <m:r>
                   <w:rPr>
                     <w:rFonts w:ascii="Cambria Math" w:hAnsi="Cambria Math"/>
-                  </w:rPr>
-                  <m:t>75,0×</m:t>
+                    <w:sz w:val="24"/>
+                    <w:szCs w:val="24"/>
+                  </w:rPr>
+                  <m:t>74,99×</m:t>
                 </m:r>
                 <m:sSup>
                   <m:sSupPr>
@@ -2857,6 +3713,8 @@
                       <w:rPr>
                         <w:rFonts w:ascii="Cambria Math" w:hAnsi="Cambria Math"/>
                         <w:i/>
+                        <w:sz w:val="24"/>
+                        <w:szCs w:val="24"/>
                       </w:rPr>
                     </m:ctrlPr>
                   </m:sSupPr>
@@ -2864,6 +3722,8 @@
                     <m:r>
                       <w:rPr>
                         <w:rFonts w:ascii="Cambria Math" w:hAnsi="Cambria Math"/>
+                        <w:sz w:val="24"/>
+                        <w:szCs w:val="24"/>
                       </w:rPr>
                       <m:t>10</m:t>
                     </m:r>
@@ -2872,6 +3732,8 @@
                     <m:r>
                       <w:rPr>
                         <w:rFonts w:ascii="Cambria Math" w:hAnsi="Cambria Math"/>
+                        <w:sz w:val="24"/>
+                        <w:szCs w:val="24"/>
                       </w:rPr>
                       <m:t>-9</m:t>
                     </m:r>
@@ -2900,11 +3762,15 @@
             <w:pPr>
               <w:rPr>
                 <w:rFonts w:eastAsiaTheme="minorEastAsia"/>
-              </w:rPr>
-            </w:pPr>
-            <w:r>
-              <w:rPr>
-                <w:rFonts w:eastAsiaTheme="minorEastAsia"/>
+                <w:sz w:val="24"/>
+                <w:szCs w:val="24"/>
+              </w:rPr>
+            </w:pPr>
+            <w:r>
+              <w:rPr>
+                <w:rFonts w:eastAsiaTheme="minorEastAsia"/>
+                <w:sz w:val="24"/>
+                <w:szCs w:val="24"/>
               </w:rPr>
               <w:t>5a</w:t>
             </w:r>
@@ -2924,11 +3790,15 @@
             <w:pPr>
               <w:rPr>
                 <w:rFonts w:eastAsiaTheme="minorEastAsia"/>
-              </w:rPr>
-            </w:pPr>
-            <w:r>
-              <w:rPr>
-                <w:rFonts w:eastAsiaTheme="minorEastAsia"/>
+                <w:sz w:val="24"/>
+                <w:szCs w:val="24"/>
+              </w:rPr>
+            </w:pPr>
+            <w:r>
+              <w:rPr>
+                <w:rFonts w:eastAsiaTheme="minorEastAsia"/>
+                <w:sz w:val="24"/>
+                <w:szCs w:val="24"/>
               </w:rPr>
               <w:t>Maximum T0 Error</w:t>
             </w:r>
@@ -2948,11 +3818,15 @@
             <w:pPr>
               <w:rPr>
                 <w:rFonts w:eastAsiaTheme="minorEastAsia"/>
-              </w:rPr>
-            </w:pPr>
-            <w:r>
-              <w:rPr>
-                <w:rFonts w:eastAsiaTheme="minorEastAsia"/>
+                <w:sz w:val="24"/>
+                <w:szCs w:val="24"/>
+              </w:rPr>
+            </w:pPr>
+            <w:r>
+              <w:rPr>
+                <w:rFonts w:eastAsiaTheme="minorEastAsia"/>
+                <w:sz w:val="24"/>
+                <w:szCs w:val="24"/>
               </w:rPr>
               <w:t>-</w:t>
             </w:r>
@@ -2972,11 +3846,15 @@
             <w:pPr>
               <w:rPr>
                 <w:rFonts w:eastAsiaTheme="minorEastAsia"/>
-              </w:rPr>
-            </w:pPr>
-            <w:r>
-              <w:rPr>
-                <w:rFonts w:eastAsiaTheme="minorEastAsia"/>
+                <w:sz w:val="24"/>
+                <w:szCs w:val="24"/>
+              </w:rPr>
+            </w:pPr>
+            <w:r>
+              <w:rPr>
+                <w:rFonts w:eastAsiaTheme="minorEastAsia"/>
+                <w:sz w:val="24"/>
+                <w:szCs w:val="24"/>
               </w:rPr>
               <w:t xml:space="preserve">± 0,5 </w:t>
             </w:r>
@@ -2984,6 +3862,8 @@
               <w:rPr>
                 <w:rFonts w:eastAsiaTheme="minorEastAsia"/>
                 <w:iCs/>
+                <w:sz w:val="24"/>
+                <w:szCs w:val="24"/>
               </w:rPr>
               <w:t>°C</w:t>
             </w:r>
@@ -3003,11 +3883,15 @@
             <w:pPr>
               <w:rPr>
                 <w:rFonts w:eastAsiaTheme="minorEastAsia"/>
-              </w:rPr>
-            </w:pPr>
-            <w:r>
-              <w:rPr>
-                <w:rFonts w:eastAsiaTheme="minorEastAsia"/>
+                <w:sz w:val="24"/>
+                <w:szCs w:val="24"/>
+              </w:rPr>
+            </w:pPr>
+            <w:r>
+              <w:rPr>
+                <w:rFonts w:eastAsiaTheme="minorEastAsia"/>
+                <w:sz w:val="24"/>
+                <w:szCs w:val="24"/>
               </w:rPr>
               <w:t>B, Rectangular</w:t>
             </w:r>
@@ -3027,6 +3911,8 @@
             <w:pPr>
               <w:rPr>
                 <w:rFonts w:eastAsiaTheme="minorEastAsia"/>
+                <w:sz w:val="24"/>
+                <w:szCs w:val="24"/>
               </w:rPr>
             </w:pPr>
             <m:oMathPara>
@@ -3034,6 +3920,8 @@
                 <m:r>
                   <w:rPr>
                     <w:rFonts w:ascii="Cambria Math" w:hAnsi="Cambria Math"/>
+                    <w:sz w:val="24"/>
+                    <w:szCs w:val="24"/>
                   </w:rPr>
                   <m:t>2,89×</m:t>
                 </m:r>
@@ -3043,6 +3931,8 @@
                       <w:rPr>
                         <w:rFonts w:ascii="Cambria Math" w:hAnsi="Cambria Math"/>
                         <w:i/>
+                        <w:sz w:val="24"/>
+                        <w:szCs w:val="24"/>
                       </w:rPr>
                     </m:ctrlPr>
                   </m:sSupPr>
@@ -3050,6 +3940,8 @@
                     <m:r>
                       <w:rPr>
                         <w:rFonts w:ascii="Cambria Math" w:hAnsi="Cambria Math"/>
+                        <w:sz w:val="24"/>
+                        <w:szCs w:val="24"/>
                       </w:rPr>
                       <m:t>10</m:t>
                     </m:r>
@@ -3058,6 +3950,8 @@
                     <m:r>
                       <w:rPr>
                         <w:rFonts w:ascii="Cambria Math" w:hAnsi="Cambria Math"/>
+                        <w:sz w:val="24"/>
+                        <w:szCs w:val="24"/>
                       </w:rPr>
                       <m:t>-1</m:t>
                     </m:r>
@@ -3066,6 +3960,8 @@
                 <m:r>
                   <w:rPr>
                     <w:rFonts w:ascii="Cambria Math" w:hAnsi="Cambria Math"/>
+                    <w:sz w:val="24"/>
+                    <w:szCs w:val="24"/>
                   </w:rPr>
                   <m:t xml:space="preserve"> </m:t>
                 </m:r>
@@ -3075,6 +3971,8 @@
                   </m:rPr>
                   <w:rPr>
                     <w:rFonts w:ascii="Cambria Math" w:hAnsi="Cambria Math"/>
+                    <w:sz w:val="24"/>
+                    <w:szCs w:val="24"/>
                   </w:rPr>
                   <m:t>°C</m:t>
                 </m:r>
@@ -3096,6 +3994,8 @@
             <w:pPr>
               <w:rPr>
                 <w:rFonts w:eastAsiaTheme="minorEastAsia"/>
+                <w:sz w:val="24"/>
+                <w:szCs w:val="24"/>
               </w:rPr>
             </w:pPr>
             <m:oMathPara>
@@ -3103,6 +4003,8 @@
                 <m:r>
                   <w:rPr>
                     <w:rFonts w:ascii="Cambria Math" w:hAnsi="Cambria Math"/>
+                    <w:sz w:val="24"/>
+                    <w:szCs w:val="24"/>
                   </w:rPr>
                   <m:t>-2,60×</m:t>
                 </m:r>
@@ -3112,6 +4014,8 @@
                       <w:rPr>
                         <w:rFonts w:ascii="Cambria Math" w:hAnsi="Cambria Math"/>
                         <w:i/>
+                        <w:sz w:val="24"/>
+                        <w:szCs w:val="24"/>
                       </w:rPr>
                     </m:ctrlPr>
                   </m:sSupPr>
@@ -3119,6 +4023,8 @@
                     <m:r>
                       <w:rPr>
                         <w:rFonts w:ascii="Cambria Math" w:hAnsi="Cambria Math"/>
+                        <w:sz w:val="24"/>
+                        <w:szCs w:val="24"/>
                       </w:rPr>
                       <m:t>10</m:t>
                     </m:r>
@@ -3127,6 +4033,8 @@
                     <m:r>
                       <w:rPr>
                         <w:rFonts w:ascii="Cambria Math" w:hAnsi="Cambria Math"/>
+                        <w:sz w:val="24"/>
+                        <w:szCs w:val="24"/>
                       </w:rPr>
                       <m:t>-7</m:t>
                     </m:r>
@@ -3138,6 +4046,8 @@
                   </m:rPr>
                   <w:rPr>
                     <w:rFonts w:ascii="Cambria Math" w:hAnsi="Cambria Math"/>
+                    <w:sz w:val="24"/>
+                    <w:szCs w:val="24"/>
                   </w:rPr>
                   <m:t xml:space="preserve"> °</m:t>
                 </m:r>
@@ -3147,6 +4057,8 @@
                       <w:rPr>
                         <w:rFonts w:ascii="Cambria Math" w:hAnsi="Cambria Math"/>
                         <w:iCs/>
+                        <w:sz w:val="24"/>
+                        <w:szCs w:val="24"/>
                       </w:rPr>
                     </m:ctrlPr>
                   </m:sSupPr>
@@ -3157,6 +4069,8 @@
                       </m:rPr>
                       <w:rPr>
                         <w:rFonts w:ascii="Cambria Math" w:hAnsi="Cambria Math"/>
+                        <w:sz w:val="24"/>
+                        <w:szCs w:val="24"/>
                       </w:rPr>
                       <m:t>C</m:t>
                     </m:r>
@@ -3168,6 +4082,8 @@
                       </m:rPr>
                       <w:rPr>
                         <w:rFonts w:ascii="Cambria Math" w:hAnsi="Cambria Math"/>
+                        <w:sz w:val="24"/>
+                        <w:szCs w:val="24"/>
                       </w:rPr>
                       <m:t>-2</m:t>
                     </m:r>
@@ -3179,7 +4095,7 @@
         </w:tc>
         <w:tc>
           <w:tcPr>
-            <w:tcW w:w="1440" w:type="dxa"/>
+            <w:tcW w:w="1676" w:type="dxa"/>
             <w:tcBorders>
               <w:bottom w:val="single" w:sz="4" w:space="0" w:color="auto"/>
             </w:tcBorders>
@@ -3191,6 +4107,8 @@
             <w:pPr>
               <w:rPr>
                 <w:rFonts w:eastAsiaTheme="minorEastAsia"/>
+                <w:sz w:val="24"/>
+                <w:szCs w:val="24"/>
               </w:rPr>
             </w:pPr>
             <m:oMathPara>
@@ -3198,8 +4116,10 @@
                 <m:r>
                   <w:rPr>
                     <w:rFonts w:ascii="Cambria Math" w:hAnsi="Cambria Math"/>
-                  </w:rPr>
-                  <m:t>75,0×</m:t>
+                    <w:sz w:val="24"/>
+                    <w:szCs w:val="24"/>
+                  </w:rPr>
+                  <m:t>74,99×</m:t>
                 </m:r>
                 <m:sSup>
                   <m:sSupPr>
@@ -3207,6 +4127,8 @@
                       <w:rPr>
                         <w:rFonts w:ascii="Cambria Math" w:hAnsi="Cambria Math"/>
                         <w:i/>
+                        <w:sz w:val="24"/>
+                        <w:szCs w:val="24"/>
                       </w:rPr>
                     </m:ctrlPr>
                   </m:sSupPr>
@@ -3214,6 +4136,8 @@
                     <m:r>
                       <w:rPr>
                         <w:rFonts w:ascii="Cambria Math" w:hAnsi="Cambria Math"/>
+                        <w:sz w:val="24"/>
+                        <w:szCs w:val="24"/>
                       </w:rPr>
                       <m:t>10</m:t>
                     </m:r>
@@ -3222,6 +4146,8 @@
                     <m:r>
                       <w:rPr>
                         <w:rFonts w:ascii="Cambria Math" w:hAnsi="Cambria Math"/>
+                        <w:sz w:val="24"/>
+                        <w:szCs w:val="24"/>
                       </w:rPr>
                       <m:t>-9</m:t>
                     </m:r>
@@ -3248,7 +4174,17 @@
             <w:hideMark/>
           </w:tcPr>
           <w:p>
-            <w:r>
+            <w:pPr>
+              <w:rPr>
+                <w:sz w:val="24"/>
+                <w:szCs w:val="24"/>
+              </w:rPr>
+            </w:pPr>
+            <w:r>
+              <w:rPr>
+                <w:sz w:val="24"/>
+                <w:szCs w:val="24"/>
+              </w:rPr>
               <w:t>-</w:t>
             </w:r>
           </w:p>
@@ -3265,7 +4201,17 @@
             <w:hideMark/>
           </w:tcPr>
           <w:p>
-            <w:r>
+            <w:pPr>
+              <w:rPr>
+                <w:sz w:val="24"/>
+                <w:szCs w:val="24"/>
+              </w:rPr>
+            </w:pPr>
+            <w:r>
+              <w:rPr>
+                <w:sz w:val="24"/>
+                <w:szCs w:val="24"/>
+              </w:rPr>
               <w:t>Coefficient of thermal expansion</w:t>
             </w:r>
           </w:p>
@@ -3282,13 +4228,21 @@
             <w:hideMark/>
           </w:tcPr>
           <w:p>
+            <w:pPr>
+              <w:rPr>
+                <w:sz w:val="24"/>
+                <w:szCs w:val="24"/>
+              </w:rPr>
+            </w:pPr>
             <m:oMathPara>
               <m:oMath>
                 <m:r>
                   <w:rPr>
                     <w:rFonts w:ascii="Cambria Math" w:hAnsi="Cambria Math"/>
-                  </w:rPr>
-                  <m:t>1,04×</m:t>
+                    <w:sz w:val="24"/>
+                    <w:szCs w:val="24"/>
+                  </w:rPr>
+                  <m:t>1,039×</m:t>
                 </m:r>
                 <m:sSup>
                   <m:sSupPr>
@@ -3296,6 +4250,8 @@
                       <w:rPr>
                         <w:rFonts w:ascii="Cambria Math" w:hAnsi="Cambria Math"/>
                         <w:i/>
+                        <w:sz w:val="24"/>
+                        <w:szCs w:val="24"/>
                       </w:rPr>
                     </m:ctrlPr>
                   </m:sSupPr>
@@ -3303,6 +4259,8 @@
                     <m:r>
                       <w:rPr>
                         <w:rFonts w:ascii="Cambria Math" w:hAnsi="Cambria Math"/>
+                        <w:sz w:val="24"/>
+                        <w:szCs w:val="24"/>
                       </w:rPr>
                       <m:t>10</m:t>
                     </m:r>
@@ -3311,6 +4269,8 @@
                     <m:r>
                       <w:rPr>
                         <w:rFonts w:ascii="Cambria Math" w:hAnsi="Cambria Math"/>
+                        <w:sz w:val="24"/>
+                        <w:szCs w:val="24"/>
                       </w:rPr>
                       <m:t>-5</m:t>
                     </m:r>
@@ -3319,6 +4279,8 @@
                 <m:r>
                   <w:rPr>
                     <w:rFonts w:ascii="Cambria Math" w:hAnsi="Cambria Math"/>
+                    <w:sz w:val="24"/>
+                    <w:szCs w:val="24"/>
                   </w:rPr>
                   <m:t xml:space="preserve"> </m:t>
                 </m:r>
@@ -3328,6 +4290,8 @@
                   </m:rPr>
                   <w:rPr>
                     <w:rFonts w:ascii="Cambria Math" w:hAnsi="Cambria Math"/>
+                    <w:sz w:val="24"/>
+                    <w:szCs w:val="24"/>
                   </w:rPr>
                   <m:t>°</m:t>
                 </m:r>
@@ -3337,6 +4301,8 @@
                       <w:rPr>
                         <w:rFonts w:ascii="Cambria Math" w:hAnsi="Cambria Math"/>
                         <w:iCs/>
+                        <w:sz w:val="24"/>
+                        <w:szCs w:val="24"/>
                       </w:rPr>
                     </m:ctrlPr>
                   </m:sSupPr>
@@ -3347,6 +4313,8 @@
                       </m:rPr>
                       <w:rPr>
                         <w:rFonts w:ascii="Cambria Math" w:hAnsi="Cambria Math"/>
+                        <w:sz w:val="24"/>
+                        <w:szCs w:val="24"/>
                       </w:rPr>
                       <m:t>C</m:t>
                     </m:r>
@@ -3358,6 +4326,8 @@
                       </m:rPr>
                       <w:rPr>
                         <w:rFonts w:ascii="Cambria Math" w:hAnsi="Cambria Math"/>
+                        <w:sz w:val="24"/>
+                        <w:szCs w:val="24"/>
                       </w:rPr>
                       <m:t>-1</m:t>
                     </m:r>
@@ -3379,7 +4349,17 @@
             <w:hideMark/>
           </w:tcPr>
           <w:p>
-            <w:r>
+            <w:pPr>
+              <w:rPr>
+                <w:sz w:val="24"/>
+                <w:szCs w:val="24"/>
+              </w:rPr>
+            </w:pPr>
+            <w:r>
+              <w:rPr>
+                <w:sz w:val="24"/>
+                <w:szCs w:val="24"/>
+              </w:rPr>
               <w:t>-</w:t>
             </w:r>
           </w:p>
@@ -3396,7 +4376,17 @@
             <w:hideMark/>
           </w:tcPr>
           <w:p>
-            <w:r>
+            <w:pPr>
+              <w:rPr>
+                <w:sz w:val="24"/>
+                <w:szCs w:val="24"/>
+              </w:rPr>
+            </w:pPr>
+            <w:r>
+              <w:rPr>
+                <w:sz w:val="24"/>
+                <w:szCs w:val="24"/>
+              </w:rPr>
               <w:t>Normal</w:t>
             </w:r>
           </w:p>
@@ -3413,7 +4403,17 @@
             <w:hideMark/>
           </w:tcPr>
           <w:p>
-            <w:r>
+            <w:pPr>
+              <w:rPr>
+                <w:sz w:val="24"/>
+                <w:szCs w:val="24"/>
+              </w:rPr>
+            </w:pPr>
+            <w:r>
+              <w:rPr>
+                <w:sz w:val="24"/>
+                <w:szCs w:val="24"/>
+              </w:rPr>
               <w:t>-</w:t>
             </w:r>
           </w:p>
@@ -3430,14 +4430,24 @@
             <w:hideMark/>
           </w:tcPr>
           <w:p>
-            <w:r>
+            <w:pPr>
+              <w:rPr>
+                <w:sz w:val="24"/>
+                <w:szCs w:val="24"/>
+              </w:rPr>
+            </w:pPr>
+            <w:r>
+              <w:rPr>
+                <w:sz w:val="24"/>
+                <w:szCs w:val="24"/>
+              </w:rPr>
               <w:t>u(α) =</w:t>
             </w:r>
           </w:p>
         </w:tc>
         <w:tc>
           <w:tcPr>
-            <w:tcW w:w="1440" w:type="dxa"/>
+            <w:tcW w:w="1676" w:type="dxa"/>
             <w:tcBorders>
               <w:top w:val="single" w:sz="4" w:space="0" w:color="auto"/>
               <w:bottom w:val="single" w:sz="4" w:space="0" w:color="auto"/>
@@ -3447,13 +4457,21 @@
             <w:hideMark/>
           </w:tcPr>
           <w:p>
+            <w:pPr>
+              <w:rPr>
+                <w:sz w:val="24"/>
+                <w:szCs w:val="24"/>
+              </w:rPr>
+            </w:pPr>
             <m:oMathPara>
               <m:oMath>
                 <m:r>
                   <w:rPr>
                     <w:rFonts w:ascii="Cambria Math" w:hAnsi="Cambria Math"/>
-                  </w:rPr>
-                  <m:t>305×</m:t>
+                    <w:sz w:val="24"/>
+                    <w:szCs w:val="24"/>
+                  </w:rPr>
+                  <m:t>305,1×</m:t>
                 </m:r>
                 <m:sSup>
                   <m:sSupPr>
@@ -3461,6 +4479,8 @@
                       <w:rPr>
                         <w:rFonts w:ascii="Cambria Math" w:hAnsi="Cambria Math"/>
                         <w:i/>
+                        <w:sz w:val="24"/>
+                        <w:szCs w:val="24"/>
                       </w:rPr>
                     </m:ctrlPr>
                   </m:sSupPr>
@@ -3468,6 +4488,8 @@
                     <m:r>
                       <w:rPr>
                         <w:rFonts w:ascii="Cambria Math" w:hAnsi="Cambria Math"/>
+                        <w:sz w:val="24"/>
+                        <w:szCs w:val="24"/>
                       </w:rPr>
                       <m:t>10</m:t>
                     </m:r>
@@ -3476,6 +4498,8 @@
                     <m:r>
                       <w:rPr>
                         <w:rFonts w:ascii="Cambria Math" w:hAnsi="Cambria Math"/>
+                        <w:sz w:val="24"/>
+                        <w:szCs w:val="24"/>
                       </w:rPr>
                       <m:t>-9</m:t>
                     </m:r>
@@ -3486,9 +4510,249 @@
           </w:p>
         </w:tc>
       </w:tr>
+      <w:tr>
+        <w:trPr>
+          <w:trHeight w:val="264"/>
+        </w:trPr>
+        <w:tc>
+          <w:tcPr>
+            <w:tcW w:w="628" w:type="dxa"/>
+            <w:tcBorders>
+              <w:top w:val="single" w:sz="4" w:space="0" w:color="auto"/>
+              <w:bottom w:val="single" w:sz="4" w:space="0" w:color="auto"/>
+            </w:tcBorders>
+            <w:shd w:val="clear" w:color="auto" w:fill="FFE599" w:themeFill="accent4" w:themeFillTint="66"/>
+            <w:noWrap/>
+          </w:tcPr>
+          <w:p>
+            <w:pPr>
+              <w:rPr>
+                <w:sz w:val="24"/>
+                <w:szCs w:val="24"/>
+              </w:rPr>
+            </w:pPr>
+          </w:p>
+        </w:tc>
+        <w:tc>
+          <w:tcPr>
+            <w:tcW w:w="10503" w:type="dxa"/>
+            <w:gridSpan w:val="7"/>
+            <w:tcBorders>
+              <w:top w:val="single" w:sz="4" w:space="0" w:color="auto"/>
+              <w:bottom w:val="single" w:sz="4" w:space="0" w:color="auto"/>
+            </w:tcBorders>
+            <w:shd w:val="clear" w:color="auto" w:fill="FFE599" w:themeFill="accent4" w:themeFillTint="66"/>
+            <w:noWrap/>
+          </w:tcPr>
+          <w:p>
+            <w:pPr>
+              <w:jc w:val="center"/>
+              <w:rPr>
+                <w:rFonts w:ascii="Calibri" w:eastAsia="Calibri" w:hAnsi="Calibri" w:cs="Times New Roman"/>
+                <w:sz w:val="24"/>
+                <w:szCs w:val="24"/>
+              </w:rPr>
+            </w:pPr>
+            <w:r>
+              <w:rPr>
+                <w:rFonts w:ascii="Calibri" w:eastAsia="Calibri" w:hAnsi="Calibri" w:cs="Times New Roman"/>
+                <w:sz w:val="24"/>
+                <w:szCs w:val="24"/>
+              </w:rPr>
+              <w:t>Coefficient of thermal expansion (</w:t>
+            </w:r>
+            <m:oMath>
+              <m:r>
+                <w:rPr>
+                  <w:rFonts w:ascii="Cambria Math" w:eastAsia="Calibri" w:hAnsi="Cambria Math" w:cs="Times New Roman"/>
+                  <w:sz w:val="24"/>
+                  <w:szCs w:val="24"/>
+                </w:rPr>
+                <m:t>α</m:t>
+              </m:r>
+            </m:oMath>
+            <w:r>
+              <w:rPr>
+                <w:rFonts w:ascii="Calibri" w:eastAsia="Calibri" w:hAnsi="Calibri" w:cs="Times New Roman"/>
+                <w:sz w:val="24"/>
+                <w:szCs w:val="24"/>
+              </w:rPr>
+              <w:t>)</w:t>
+            </w:r>
+            <w:r>
+              <w:rPr>
+                <w:rFonts w:ascii="Cambria Math" w:hAnsi="Cambria Math"/>
+                <w:i/>
+                <w:sz w:val="24"/>
+                <w:szCs w:val="24"/>
+              </w:rPr>
+              <w:t xml:space="preserve"> </w:t>
+            </w:r>
+            <m:oMath>
+              <m:r>
+                <w:rPr>
+                  <w:rFonts w:ascii="Cambria Math" w:eastAsiaTheme="minorEastAsia" w:hAnsi="Cambria Math"/>
+                  <w:sz w:val="24"/>
+                  <w:szCs w:val="24"/>
+                </w:rPr>
+                <m:t>=(</m:t>
+              </m:r>
+              <m:r>
+                <w:rPr>
+                  <w:rFonts w:ascii="Cambria Math" w:hAnsi="Cambria Math"/>
+                  <w:sz w:val="24"/>
+                  <w:szCs w:val="24"/>
+                </w:rPr>
+                <m:t>1,04 ±0,062)×</m:t>
+              </m:r>
+              <m:sSup>
+                <m:sSupPr>
+                  <m:ctrlPr>
+                    <w:rPr>
+                      <w:rFonts w:ascii="Cambria Math" w:hAnsi="Cambria Math"/>
+                      <w:i/>
+                      <w:sz w:val="24"/>
+                      <w:szCs w:val="24"/>
+                    </w:rPr>
+                  </m:ctrlPr>
+                </m:sSupPr>
+                <m:e>
+                  <m:r>
+                    <w:rPr>
+                      <w:rFonts w:ascii="Cambria Math" w:hAnsi="Cambria Math"/>
+                      <w:sz w:val="24"/>
+                      <w:szCs w:val="24"/>
+                    </w:rPr>
+                    <m:t>10</m:t>
+                  </m:r>
+                </m:e>
+                <m:sup>
+                  <m:r>
+                    <w:rPr>
+                      <w:rFonts w:ascii="Cambria Math" w:hAnsi="Cambria Math"/>
+                      <w:sz w:val="24"/>
+                      <w:szCs w:val="24"/>
+                    </w:rPr>
+                    <m:t>-5</m:t>
+                  </m:r>
+                </m:sup>
+              </m:sSup>
+              <m:r>
+                <w:rPr>
+                  <w:rFonts w:ascii="Cambria Math" w:hAnsi="Cambria Math"/>
+                  <w:sz w:val="24"/>
+                  <w:szCs w:val="24"/>
+                </w:rPr>
+                <m:t xml:space="preserve">  </m:t>
+              </m:r>
+              <m:r>
+                <m:rPr>
+                  <m:sty m:val="p"/>
+                </m:rPr>
+                <w:rPr>
+                  <w:rFonts w:ascii="Cambria Math" w:hAnsi="Cambria Math"/>
+                  <w:sz w:val="24"/>
+                  <w:szCs w:val="24"/>
+                </w:rPr>
+                <m:t>°</m:t>
+              </m:r>
+              <m:sSup>
+                <m:sSupPr>
+                  <m:ctrlPr>
+                    <w:rPr>
+                      <w:rFonts w:ascii="Cambria Math" w:hAnsi="Cambria Math"/>
+                      <w:iCs/>
+                      <w:sz w:val="24"/>
+                      <w:szCs w:val="24"/>
+                    </w:rPr>
+                  </m:ctrlPr>
+                </m:sSupPr>
+                <m:e>
+                  <m:r>
+                    <m:rPr>
+                      <m:sty m:val="p"/>
+                    </m:rPr>
+                    <w:rPr>
+                      <w:rFonts w:ascii="Cambria Math" w:hAnsi="Cambria Math"/>
+                      <w:sz w:val="24"/>
+                      <w:szCs w:val="24"/>
+                    </w:rPr>
+                    <m:t>C</m:t>
+                  </m:r>
+                </m:e>
+                <m:sup>
+                  <m:r>
+                    <m:rPr>
+                      <m:sty m:val="p"/>
+                    </m:rPr>
+                    <w:rPr>
+                      <w:rFonts w:ascii="Cambria Math" w:hAnsi="Cambria Math"/>
+                      <w:sz w:val="24"/>
+                      <w:szCs w:val="24"/>
+                    </w:rPr>
+                    <m:t>-1</m:t>
+                  </m:r>
+                </m:sup>
+              </m:sSup>
+            </m:oMath>
+          </w:p>
+        </w:tc>
+      </w:tr>
     </w:tbl>
     <w:p/>
-    <w:p/>
+    <w:p>
+      <w:r>
+        <w:lastRenderedPageBreak/>
+        <w:drawing>
+          <wp:inline distT="0" distB="0" distL="0" distR="0" wp14:anchorId="7B24E313" wp14:editId="317B4163">
+            <wp:extent cx="5943600" cy="4923790"/>
+            <wp:effectExtent l="0" t="0" r="0" b="0"/>
+            <wp:docPr id="1" name="Imagen 1"/>
+            <wp:cNvGraphicFramePr>
+              <a:graphicFrameLocks xmlns:a="http://schemas.openxmlformats.org/drawingml/2006/main" noChangeAspect="1"/>
+            </wp:cNvGraphicFramePr>
+            <a:graphic xmlns:a="http://schemas.openxmlformats.org/drawingml/2006/main">
+              <a:graphicData uri="http://schemas.openxmlformats.org/drawingml/2006/picture">
+                <pic:pic xmlns:pic="http://schemas.openxmlformats.org/drawingml/2006/picture">
+                  <pic:nvPicPr>
+                    <pic:cNvPr id="0" name="Picture 1"/>
+                    <pic:cNvPicPr>
+                      <a:picLocks noChangeAspect="1" noChangeArrowheads="1"/>
+                    </pic:cNvPicPr>
+                  </pic:nvPicPr>
+                  <pic:blipFill>
+                    <a:blip r:embed="rId4" cstate="print">
+                      <a:extLst>
+                        <a:ext uri="{28A0092B-C50C-407E-A947-70E740481C1C}">
+                          <a14:useLocalDpi xmlns:a14="http://schemas.microsoft.com/office/drawing/2010/main" val="0"/>
+                        </a:ext>
+                      </a:extLst>
+                    </a:blip>
+                    <a:srcRect/>
+                    <a:stretch>
+                      <a:fillRect/>
+                    </a:stretch>
+                  </pic:blipFill>
+                  <pic:spPr bwMode="auto">
+                    <a:xfrm>
+                      <a:off x="0" y="0"/>
+                      <a:ext cx="5943600" cy="4923790"/>
+                    </a:xfrm>
+                    <a:prstGeom prst="rect">
+                      <a:avLst/>
+                    </a:prstGeom>
+                    <a:noFill/>
+                    <a:ln>
+                      <a:noFill/>
+                    </a:ln>
+                  </pic:spPr>
+                </pic:pic>
+              </a:graphicData>
+            </a:graphic>
+          </wp:inline>
+        </w:drawing>
+      </w:r>
+    </w:p>
     <w:sectPr>
       <w:pgSz w:w="12240" w:h="15840"/>
       <w:pgMar w:top="1440" w:right="1440" w:bottom="1440" w:left="1440" w:header="720" w:footer="720" w:gutter="0"/>

</xml_diff>

<commit_message>
Add k=2 to budget
</commit_message>
<xml_diff>
--- a/code/Budget final format.docx
+++ b/code/Budget final format.docx
@@ -431,39 +431,7 @@
                     <w:sz w:val="28"/>
                     <w:szCs w:val="28"/>
                   </w:rPr>
-                  <m:t>4</m:t>
-                </m:r>
-                <m:r>
-                  <w:rPr>
-                    <w:rFonts w:ascii="Cambria Math" w:hAnsi="Cambria Math"/>
-                    <w:sz w:val="28"/>
-                    <w:szCs w:val="28"/>
-                  </w:rPr>
-                  <m:t>8</m:t>
-                </m:r>
-                <m:r>
-                  <w:rPr>
-                    <w:rFonts w:ascii="Cambria Math" w:hAnsi="Cambria Math"/>
-                    <w:sz w:val="28"/>
-                    <w:szCs w:val="28"/>
-                  </w:rPr>
-                  <m:t>,</m:t>
-                </m:r>
-                <m:r>
-                  <w:rPr>
-                    <w:rFonts w:ascii="Cambria Math" w:hAnsi="Cambria Math"/>
-                    <w:sz w:val="28"/>
-                    <w:szCs w:val="28"/>
-                  </w:rPr>
-                  <m:t>0</m:t>
-                </m:r>
-                <m:r>
-                  <w:rPr>
-                    <w:rFonts w:ascii="Cambria Math" w:hAnsi="Cambria Math"/>
-                    <w:sz w:val="28"/>
-                    <w:szCs w:val="28"/>
-                  </w:rPr>
-                  <m:t>×</m:t>
+                  <m:t>48,0×</m:t>
                 </m:r>
                 <m:sSup>
                   <m:sSupPr>
@@ -653,39 +621,7 @@
                     <w:sz w:val="28"/>
                     <w:szCs w:val="28"/>
                   </w:rPr>
-                  <m:t>4</m:t>
-                </m:r>
-                <m:r>
-                  <w:rPr>
-                    <w:rFonts w:ascii="Cambria Math" w:hAnsi="Cambria Math"/>
-                    <w:sz w:val="28"/>
-                    <w:szCs w:val="28"/>
-                  </w:rPr>
-                  <m:t>8</m:t>
-                </m:r>
-                <m:r>
-                  <w:rPr>
-                    <w:rFonts w:ascii="Cambria Math" w:hAnsi="Cambria Math"/>
-                    <w:sz w:val="28"/>
-                    <w:szCs w:val="28"/>
-                  </w:rPr>
-                  <m:t>,</m:t>
-                </m:r>
-                <m:r>
-                  <w:rPr>
-                    <w:rFonts w:ascii="Cambria Math" w:hAnsi="Cambria Math"/>
-                    <w:sz w:val="28"/>
-                    <w:szCs w:val="28"/>
-                  </w:rPr>
-                  <m:t>0</m:t>
-                </m:r>
-                <m:r>
-                  <w:rPr>
-                    <w:rFonts w:ascii="Cambria Math" w:hAnsi="Cambria Math"/>
-                    <w:sz w:val="28"/>
-                    <w:szCs w:val="28"/>
-                  </w:rPr>
-                  <m:t>×</m:t>
+                  <m:t>48,0×</m:t>
                 </m:r>
                 <m:sSup>
                   <m:sSupPr>
@@ -1675,39 +1611,7 @@
                     <w:sz w:val="28"/>
                     <w:szCs w:val="28"/>
                   </w:rPr>
-                  <m:t>7</m:t>
-                </m:r>
-                <m:r>
-                  <w:rPr>
-                    <w:rFonts w:ascii="Cambria Math" w:hAnsi="Cambria Math"/>
-                    <w:sz w:val="28"/>
-                    <w:szCs w:val="28"/>
-                  </w:rPr>
-                  <m:t>5</m:t>
-                </m:r>
-                <m:r>
-                  <w:rPr>
-                    <w:rFonts w:ascii="Cambria Math" w:hAnsi="Cambria Math"/>
-                    <w:sz w:val="28"/>
-                    <w:szCs w:val="28"/>
-                  </w:rPr>
-                  <m:t>,</m:t>
-                </m:r>
-                <m:r>
-                  <w:rPr>
-                    <w:rFonts w:ascii="Cambria Math" w:hAnsi="Cambria Math"/>
-                    <w:sz w:val="28"/>
-                    <w:szCs w:val="28"/>
-                  </w:rPr>
-                  <m:t>0</m:t>
-                </m:r>
-                <m:r>
-                  <w:rPr>
-                    <w:rFonts w:ascii="Cambria Math" w:hAnsi="Cambria Math"/>
-                    <w:sz w:val="28"/>
-                    <w:szCs w:val="28"/>
-                  </w:rPr>
-                  <m:t>×</m:t>
+                  <m:t>75,0×</m:t>
                 </m:r>
                 <m:sSup>
                   <m:sSupPr>
@@ -1913,39 +1817,7 @@
                     <w:sz w:val="28"/>
                     <w:szCs w:val="28"/>
                   </w:rPr>
-                  <m:t>7</m:t>
-                </m:r>
-                <m:r>
-                  <w:rPr>
-                    <w:rFonts w:ascii="Cambria Math" w:hAnsi="Cambria Math"/>
-                    <w:sz w:val="28"/>
-                    <w:szCs w:val="28"/>
-                  </w:rPr>
-                  <m:t>5</m:t>
-                </m:r>
-                <m:r>
-                  <w:rPr>
-                    <w:rFonts w:ascii="Cambria Math" w:hAnsi="Cambria Math"/>
-                    <w:sz w:val="28"/>
-                    <w:szCs w:val="28"/>
-                  </w:rPr>
-                  <m:t>,</m:t>
-                </m:r>
-                <m:r>
-                  <w:rPr>
-                    <w:rFonts w:ascii="Cambria Math" w:hAnsi="Cambria Math"/>
-                    <w:sz w:val="28"/>
-                    <w:szCs w:val="28"/>
-                  </w:rPr>
-                  <m:t>0</m:t>
-                </m:r>
-                <m:r>
-                  <w:rPr>
-                    <w:rFonts w:ascii="Cambria Math" w:hAnsi="Cambria Math"/>
-                    <w:sz w:val="28"/>
-                    <w:szCs w:val="28"/>
-                  </w:rPr>
-                  <m:t>×</m:t>
+                  <m:t>75,0×</m:t>
                 </m:r>
                 <m:sSup>
                   <m:sSupPr>
@@ -2137,39 +2009,7 @@
                     <w:sz w:val="28"/>
                     <w:szCs w:val="28"/>
                   </w:rPr>
-                  <m:t>7</m:t>
-                </m:r>
-                <m:r>
-                  <w:rPr>
-                    <w:rFonts w:ascii="Cambria Math" w:hAnsi="Cambria Math"/>
-                    <w:sz w:val="28"/>
-                    <w:szCs w:val="28"/>
-                  </w:rPr>
-                  <m:t>5</m:t>
-                </m:r>
-                <m:r>
-                  <w:rPr>
-                    <w:rFonts w:ascii="Cambria Math" w:hAnsi="Cambria Math"/>
-                    <w:sz w:val="28"/>
-                    <w:szCs w:val="28"/>
-                  </w:rPr>
-                  <m:t>,</m:t>
-                </m:r>
-                <m:r>
-                  <w:rPr>
-                    <w:rFonts w:ascii="Cambria Math" w:hAnsi="Cambria Math"/>
-                    <w:sz w:val="28"/>
-                    <w:szCs w:val="28"/>
-                  </w:rPr>
-                  <m:t>0</m:t>
-                </m:r>
-                <m:r>
-                  <w:rPr>
-                    <w:rFonts w:ascii="Cambria Math" w:hAnsi="Cambria Math"/>
-                    <w:sz w:val="28"/>
-                    <w:szCs w:val="28"/>
-                  </w:rPr>
-                  <m:t>×</m:t>
+                  <m:t>75,0×</m:t>
                 </m:r>
                 <m:sSup>
                   <m:sSupPr>
@@ -2411,39 +2251,7 @@
                     <w:sz w:val="28"/>
                     <w:szCs w:val="28"/>
                   </w:rPr>
-                  <m:t>7</m:t>
-                </m:r>
-                <m:r>
-                  <w:rPr>
-                    <w:rFonts w:ascii="Cambria Math" w:hAnsi="Cambria Math"/>
-                    <w:sz w:val="28"/>
-                    <w:szCs w:val="28"/>
-                  </w:rPr>
-                  <m:t>5</m:t>
-                </m:r>
-                <m:r>
-                  <w:rPr>
-                    <w:rFonts w:ascii="Cambria Math" w:hAnsi="Cambria Math"/>
-                    <w:sz w:val="28"/>
-                    <w:szCs w:val="28"/>
-                  </w:rPr>
-                  <m:t>,</m:t>
-                </m:r>
-                <m:r>
-                  <w:rPr>
-                    <w:rFonts w:ascii="Cambria Math" w:hAnsi="Cambria Math"/>
-                    <w:sz w:val="28"/>
-                    <w:szCs w:val="28"/>
-                  </w:rPr>
-                  <m:t>0</m:t>
-                </m:r>
-                <m:r>
-                  <w:rPr>
-                    <w:rFonts w:ascii="Cambria Math" w:hAnsi="Cambria Math"/>
-                    <w:sz w:val="28"/>
-                    <w:szCs w:val="28"/>
-                  </w:rPr>
-                  <m:t>×</m:t>
+                  <m:t>75,0×</m:t>
                 </m:r>
                 <m:sSup>
                   <m:sSupPr>
@@ -2784,29 +2592,7 @@
                     <w:sz w:val="28"/>
                     <w:szCs w:val="28"/>
                   </w:rPr>
-                  <m:t>u(α</m:t>
-                </m:r>
-                <m:r>
-                  <m:rPr>
-                    <m:sty m:val="p"/>
-                  </m:rPr>
-                  <w:rPr>
-                    <w:rFonts w:ascii="Cambria Math" w:hAnsi="Cambria Math"/>
-                    <w:sz w:val="28"/>
-                    <w:szCs w:val="28"/>
-                  </w:rPr>
-                  <m:t>)</m:t>
-                </m:r>
-                <m:r>
-                  <m:rPr>
-                    <m:sty m:val="p"/>
-                  </m:rPr>
-                  <w:rPr>
-                    <w:rFonts w:ascii="Cambria Math" w:hAnsi="Cambria Math"/>
-                    <w:sz w:val="28"/>
-                    <w:szCs w:val="28"/>
-                  </w:rPr>
-                  <m:t>=</m:t>
+                  <m:t>u(α)=</m:t>
                 </m:r>
                 <m:r>
                   <w:rPr>
@@ -2946,23 +2732,7 @@
                   <w:sz w:val="28"/>
                   <w:szCs w:val="28"/>
                 </w:rPr>
-                <m:t>1,0</m:t>
-              </m:r>
-              <m:r>
-                <w:rPr>
-                  <w:rFonts w:ascii="Cambria Math" w:hAnsi="Cambria Math"/>
-                  <w:sz w:val="28"/>
-                  <w:szCs w:val="28"/>
-                </w:rPr>
-                <m:t>39</m:t>
-              </m:r>
-              <m:r>
-                <w:rPr>
-                  <w:rFonts w:ascii="Cambria Math" w:hAnsi="Cambria Math"/>
-                  <w:sz w:val="28"/>
-                  <w:szCs w:val="28"/>
-                </w:rPr>
-                <m:t xml:space="preserve"> ±0,062)×</m:t>
+                <m:t>1,039 ±0,062)×</m:t>
               </m:r>
               <m:sSup>
                 <m:sSupPr>
@@ -3054,6 +2824,32 @@
                 </m:sup>
               </m:sSup>
             </m:oMath>
+            <w:proofErr w:type="gramStart"/>
+            <w:r>
+              <w:rPr>
+                <w:rFonts w:ascii="Cambria Math" w:eastAsiaTheme="minorEastAsia" w:hAnsi="Cambria Math"/>
+                <w:sz w:val="28"/>
+                <w:szCs w:val="28"/>
+              </w:rPr>
+              <w:t xml:space="preserve">   </w:t>
+            </w:r>
+            <w:r>
+              <w:rPr>
+                <w:rFonts w:ascii="Cambria Math" w:eastAsiaTheme="minorEastAsia" w:hAnsi="Cambria Math"/>
+                <w:sz w:val="24"/>
+                <w:szCs w:val="24"/>
+              </w:rPr>
+              <w:t>(</w:t>
+            </w:r>
+            <w:proofErr w:type="gramEnd"/>
+            <w:r>
+              <w:rPr>
+                <w:rFonts w:ascii="Cambria Math" w:eastAsiaTheme="minorEastAsia" w:hAnsi="Cambria Math"/>
+                <w:sz w:val="24"/>
+                <w:szCs w:val="24"/>
+              </w:rPr>
+              <w:t>k=2)</w:t>
+            </w:r>
           </w:p>
         </w:tc>
       </w:tr>

</xml_diff>